<commit_message>
Equation and declaration done
added a function that changes token to node
</commit_message>
<xml_diff>
--- a/Task1_Regular Expressions_CFG.docx
+++ b/Task1_Regular Expressions_CFG.docx
@@ -1795,12 +1795,14 @@
     <w:p>
       <w:pPr>
         <w:rPr>
-          <w:sz w:val="32"/>
-          <w:szCs w:val="32"/>
-        </w:rPr>
-      </w:pPr>
-      <w:r>
-        <w:rPr>
+          <w:color w:val="7030A0"/>
+          <w:sz w:val="32"/>
+          <w:szCs w:val="32"/>
+        </w:rPr>
+      </w:pPr>
+      <w:r>
+        <w:rPr>
+          <w:color w:val="7030A0"/>
           <w:sz w:val="32"/>
           <w:szCs w:val="32"/>
         </w:rPr>
@@ -1809,6 +1811,7 @@
       <w:proofErr w:type="gramStart"/>
       <w:r>
         <w:rPr>
+          <w:color w:val="7030A0"/>
           <w:sz w:val="32"/>
           <w:szCs w:val="32"/>
         </w:rPr>
@@ -1817,6 +1820,7 @@
       <w:proofErr w:type="gramEnd"/>
       <w:r>
         <w:rPr>
+          <w:color w:val="7030A0"/>
           <w:sz w:val="32"/>
           <w:szCs w:val="32"/>
         </w:rPr>
@@ -1824,6 +1828,15 @@
       </w:r>
       <w:r>
         <w:rPr>
+          <w:color w:val="7030A0"/>
+          <w:sz w:val="32"/>
+          <w:szCs w:val="32"/>
+        </w:rPr>
+        <w:t>Term</w:t>
+      </w:r>
+      <w:r>
+        <w:rPr>
+          <w:color w:val="7030A0"/>
           <w:sz w:val="32"/>
           <w:szCs w:val="32"/>
         </w:rPr>
@@ -1831,6 +1844,7 @@
       </w:r>
       <w:r>
         <w:rPr>
+          <w:color w:val="7030A0"/>
           <w:sz w:val="32"/>
           <w:szCs w:val="32"/>
         </w:rPr>
@@ -1839,6 +1853,7 @@
       <w:proofErr w:type="spellStart"/>
       <w:r>
         <w:rPr>
+          <w:color w:val="7030A0"/>
           <w:sz w:val="32"/>
           <w:szCs w:val="32"/>
         </w:rPr>
@@ -1847,6 +1862,7 @@
       <w:proofErr w:type="spellEnd"/>
       <w:r>
         <w:rPr>
+          <w:color w:val="7030A0"/>
           <w:sz w:val="32"/>
           <w:szCs w:val="32"/>
         </w:rPr>
@@ -1854,6 +1870,7 @@
       </w:r>
       <w:r>
         <w:rPr>
+          <w:color w:val="7030A0"/>
           <w:sz w:val="32"/>
           <w:szCs w:val="32"/>
           <w:vertAlign w:val="superscript"/>
@@ -1862,6 +1879,7 @@
       </w:r>
       <w:r>
         <w:rPr>
+          <w:color w:val="7030A0"/>
           <w:sz w:val="32"/>
           <w:szCs w:val="32"/>
         </w:rPr>
@@ -1898,7 +1916,7 @@
           <w:sz w:val="32"/>
           <w:szCs w:val="32"/>
         </w:rPr>
-        <w:t>A</w:t>
+        <w:t>EQ1</w:t>
       </w:r>
       <w:r>
         <w:rPr>
@@ -1908,6 +1926,689 @@
         </w:rPr>
         <w:t>)</w:t>
       </w:r>
+      <w:r>
+        <w:rPr>
+          <w:color w:val="C45911" w:themeColor="accent2" w:themeShade="BF"/>
+          <w:sz w:val="32"/>
+          <w:szCs w:val="32"/>
+        </w:rPr>
+        <w:t xml:space="preserve"> EQ2</w:t>
+      </w:r>
+    </w:p>
+    <w:p>
+      <w:pPr>
+        <w:rPr>
+          <w:color w:val="C45911" w:themeColor="accent2" w:themeShade="BF"/>
+          <w:sz w:val="32"/>
+          <w:szCs w:val="32"/>
+        </w:rPr>
+      </w:pPr>
+      <w:r>
+        <w:rPr>
+          <w:color w:val="C45911" w:themeColor="accent2" w:themeShade="BF"/>
+          <w:sz w:val="32"/>
+          <w:szCs w:val="32"/>
+        </w:rPr>
+        <w:t>EQ1</w:t>
+      </w:r>
+      <w:r>
+        <w:rPr>
+          <w:color w:val="C45911" w:themeColor="accent2" w:themeShade="BF"/>
+          <w:sz w:val="32"/>
+          <w:szCs w:val="32"/>
+        </w:rPr>
+        <w:t xml:space="preserve"> -&gt; </w:t>
+      </w:r>
+      <w:r>
+        <w:rPr>
+          <w:color w:val="C45911" w:themeColor="accent2" w:themeShade="BF"/>
+          <w:sz w:val="32"/>
+          <w:szCs w:val="32"/>
+        </w:rPr>
+        <w:t>Term</w:t>
+      </w:r>
+      <w:r>
+        <w:rPr>
+          <w:color w:val="C45911" w:themeColor="accent2" w:themeShade="BF"/>
+          <w:sz w:val="32"/>
+          <w:szCs w:val="32"/>
+        </w:rPr>
+        <w:t xml:space="preserve"> EQ2</w:t>
+      </w:r>
+    </w:p>
+    <w:p>
+      <w:pPr>
+        <w:rPr>
+          <w:color w:val="C45911" w:themeColor="accent2" w:themeShade="BF"/>
+          <w:sz w:val="32"/>
+          <w:szCs w:val="32"/>
+        </w:rPr>
+      </w:pPr>
+      <w:r>
+        <w:rPr>
+          <w:color w:val="C45911" w:themeColor="accent2" w:themeShade="BF"/>
+          <w:sz w:val="32"/>
+          <w:szCs w:val="32"/>
+        </w:rPr>
+        <w:t>EQ2</w:t>
+      </w:r>
+      <w:r>
+        <w:rPr>
+          <w:color w:val="C45911" w:themeColor="accent2" w:themeShade="BF"/>
+          <w:sz w:val="32"/>
+          <w:szCs w:val="32"/>
+        </w:rPr>
+        <w:t xml:space="preserve"> -&gt; </w:t>
+      </w:r>
+      <w:proofErr w:type="spellStart"/>
+      <w:r>
+        <w:rPr>
+          <w:color w:val="C45911" w:themeColor="accent2" w:themeShade="BF"/>
+          <w:sz w:val="32"/>
+          <w:szCs w:val="32"/>
+        </w:rPr>
+        <w:t>Arithmetic_operator</w:t>
+      </w:r>
+      <w:proofErr w:type="spellEnd"/>
+      <w:r>
+        <w:rPr>
+          <w:color w:val="C45911" w:themeColor="accent2" w:themeShade="BF"/>
+          <w:sz w:val="32"/>
+          <w:szCs w:val="32"/>
+        </w:rPr>
+        <w:t xml:space="preserve"> Term</w:t>
+      </w:r>
+      <w:r>
+        <w:rPr>
+          <w:color w:val="C45911" w:themeColor="accent2" w:themeShade="BF"/>
+          <w:sz w:val="32"/>
+          <w:szCs w:val="32"/>
+        </w:rPr>
+        <w:t xml:space="preserve"> EQ2</w:t>
+      </w:r>
+      <w:r>
+        <w:rPr>
+          <w:color w:val="C45911" w:themeColor="accent2" w:themeShade="BF"/>
+          <w:sz w:val="32"/>
+          <w:szCs w:val="32"/>
+        </w:rPr>
+        <w:t>|</w:t>
+      </w:r>
+      <w:r>
+        <w:rPr>
+          <w:rFonts w:ascii="Arial" w:hAnsi="Arial" w:cs="Arial"/>
+          <w:color w:val="C45911" w:themeColor="accent2" w:themeShade="BF"/>
+          <w:sz w:val="32"/>
+          <w:szCs w:val="32"/>
+        </w:rPr>
+        <w:t xml:space="preserve"> </w:t>
+      </w:r>
+      <w:r>
+        <w:rPr>
+          <w:rFonts w:ascii="Arial" w:hAnsi="Arial" w:cs="Arial"/>
+          <w:color w:val="C45911" w:themeColor="accent2" w:themeShade="BF"/>
+          <w:sz w:val="32"/>
+          <w:szCs w:val="32"/>
+        </w:rPr>
+        <w:t>ԑ</w:t>
+      </w:r>
+    </w:p>
+    <w:p>
+      <w:pPr>
+        <w:rPr>
+          <w:sz w:val="32"/>
+          <w:szCs w:val="32"/>
+        </w:rPr>
+      </w:pPr>
+    </w:p>
+    <w:p>
+      <w:pPr>
+        <w:rPr>
+          <w:color w:val="7030A0"/>
+          <w:sz w:val="32"/>
+          <w:szCs w:val="32"/>
+        </w:rPr>
+      </w:pPr>
+      <w:r>
+        <w:rPr>
+          <w:color w:val="7030A0"/>
+          <w:sz w:val="32"/>
+          <w:szCs w:val="32"/>
+        </w:rPr>
+        <w:t>10)</w:t>
+      </w:r>
+      <w:r>
+        <w:rPr>
+          <w:color w:val="7030A0"/>
+          <w:sz w:val="32"/>
+          <w:szCs w:val="32"/>
+        </w:rPr>
+        <w:t xml:space="preserve"> </w:t>
+      </w:r>
+      <w:proofErr w:type="gramStart"/>
+      <w:r>
+        <w:rPr>
+          <w:color w:val="7030A0"/>
+          <w:sz w:val="32"/>
+          <w:szCs w:val="32"/>
+        </w:rPr>
+        <w:t>Expression :</w:t>
+      </w:r>
+      <w:proofErr w:type="gramEnd"/>
+      <w:r>
+        <w:rPr>
+          <w:color w:val="7030A0"/>
+          <w:sz w:val="32"/>
+          <w:szCs w:val="32"/>
+        </w:rPr>
+        <w:t>= (</w:t>
+      </w:r>
+      <w:proofErr w:type="spellStart"/>
+      <w:r>
+        <w:rPr>
+          <w:color w:val="7030A0"/>
+          <w:sz w:val="32"/>
+          <w:szCs w:val="32"/>
+        </w:rPr>
+        <w:t>String|Term|Equation</w:t>
+      </w:r>
+      <w:proofErr w:type="spellEnd"/>
+      <w:r>
+        <w:rPr>
+          <w:color w:val="7030A0"/>
+          <w:sz w:val="32"/>
+          <w:szCs w:val="32"/>
+        </w:rPr>
+        <w:t>)</w:t>
+      </w:r>
+    </w:p>
+    <w:p>
+      <w:pPr>
+        <w:rPr>
+          <w:color w:val="C45911" w:themeColor="accent2" w:themeShade="BF"/>
+          <w:sz w:val="32"/>
+          <w:szCs w:val="32"/>
+        </w:rPr>
+      </w:pPr>
+      <w:r>
+        <w:rPr>
+          <w:color w:val="C45911" w:themeColor="accent2" w:themeShade="BF"/>
+          <w:sz w:val="32"/>
+          <w:szCs w:val="32"/>
+        </w:rPr>
+        <w:lastRenderedPageBreak/>
+        <w:t xml:space="preserve">Expression -&gt; </w:t>
+      </w:r>
+      <w:proofErr w:type="spellStart"/>
+      <w:r>
+        <w:rPr>
+          <w:color w:val="C45911" w:themeColor="accent2" w:themeShade="BF"/>
+          <w:sz w:val="32"/>
+          <w:szCs w:val="32"/>
+        </w:rPr>
+        <w:t>String|Term|Equation</w:t>
+      </w:r>
+      <w:proofErr w:type="spellEnd"/>
+    </w:p>
+    <w:p>
+      <w:pPr>
+        <w:rPr>
+          <w:sz w:val="32"/>
+          <w:szCs w:val="32"/>
+        </w:rPr>
+      </w:pPr>
+    </w:p>
+    <w:p>
+      <w:pPr>
+        <w:rPr>
+          <w:color w:val="7030A0"/>
+          <w:sz w:val="32"/>
+          <w:szCs w:val="32"/>
+        </w:rPr>
+      </w:pPr>
+      <w:r>
+        <w:rPr>
+          <w:color w:val="7030A0"/>
+          <w:sz w:val="32"/>
+          <w:szCs w:val="32"/>
+        </w:rPr>
+        <w:t xml:space="preserve">11) </w:t>
+      </w:r>
+      <w:proofErr w:type="spellStart"/>
+      <w:r>
+        <w:rPr>
+          <w:color w:val="7030A0"/>
+          <w:sz w:val="32"/>
+          <w:szCs w:val="32"/>
+        </w:rPr>
+        <w:t>Assignment_</w:t>
+      </w:r>
+      <w:proofErr w:type="gramStart"/>
+      <w:r>
+        <w:rPr>
+          <w:color w:val="7030A0"/>
+          <w:sz w:val="32"/>
+          <w:szCs w:val="32"/>
+        </w:rPr>
+        <w:t>Statement</w:t>
+      </w:r>
+      <w:proofErr w:type="spellEnd"/>
+      <w:r>
+        <w:rPr>
+          <w:color w:val="7030A0"/>
+          <w:sz w:val="32"/>
+          <w:szCs w:val="32"/>
+        </w:rPr>
+        <w:t xml:space="preserve"> :</w:t>
+      </w:r>
+      <w:proofErr w:type="gramEnd"/>
+      <w:r>
+        <w:rPr>
+          <w:color w:val="7030A0"/>
+          <w:sz w:val="32"/>
+          <w:szCs w:val="32"/>
+        </w:rPr>
+        <w:t>= Identifier \:\= Expression</w:t>
+      </w:r>
+    </w:p>
+    <w:p>
+      <w:pPr>
+        <w:rPr>
+          <w:color w:val="C45911" w:themeColor="accent2" w:themeShade="BF"/>
+          <w:sz w:val="32"/>
+          <w:szCs w:val="32"/>
+        </w:rPr>
+      </w:pPr>
+      <w:proofErr w:type="spellStart"/>
+      <w:r>
+        <w:rPr>
+          <w:color w:val="C45911" w:themeColor="accent2" w:themeShade="BF"/>
+          <w:sz w:val="32"/>
+          <w:szCs w:val="32"/>
+        </w:rPr>
+        <w:t>Assignment_Statement</w:t>
+      </w:r>
+      <w:proofErr w:type="spellEnd"/>
+      <w:r>
+        <w:rPr>
+          <w:color w:val="C45911" w:themeColor="accent2" w:themeShade="BF"/>
+          <w:sz w:val="32"/>
+          <w:szCs w:val="32"/>
+        </w:rPr>
+        <w:t xml:space="preserve"> -&gt; </w:t>
+      </w:r>
+      <w:proofErr w:type="gramStart"/>
+      <w:r>
+        <w:rPr>
+          <w:color w:val="C45911" w:themeColor="accent2" w:themeShade="BF"/>
+          <w:sz w:val="32"/>
+          <w:szCs w:val="32"/>
+        </w:rPr>
+        <w:t>Identifier :</w:t>
+      </w:r>
+      <w:proofErr w:type="gramEnd"/>
+      <w:r>
+        <w:rPr>
+          <w:color w:val="C45911" w:themeColor="accent2" w:themeShade="BF"/>
+          <w:sz w:val="32"/>
+          <w:szCs w:val="32"/>
+        </w:rPr>
+        <w:t>= Expression</w:t>
+      </w:r>
+    </w:p>
+    <w:p>
+      <w:pPr>
+        <w:rPr>
+          <w:color w:val="7030A0"/>
+          <w:sz w:val="32"/>
+          <w:szCs w:val="32"/>
+        </w:rPr>
+      </w:pPr>
+      <w:r>
+        <w:rPr>
+          <w:color w:val="7030A0"/>
+          <w:sz w:val="32"/>
+          <w:szCs w:val="32"/>
+        </w:rPr>
+        <w:t xml:space="preserve">12) </w:t>
+      </w:r>
+      <w:proofErr w:type="gramStart"/>
+      <w:r>
+        <w:rPr>
+          <w:color w:val="7030A0"/>
+          <w:sz w:val="32"/>
+          <w:szCs w:val="32"/>
+        </w:rPr>
+        <w:t>Datatype :</w:t>
+      </w:r>
+      <w:proofErr w:type="gramEnd"/>
+      <w:r>
+        <w:rPr>
+          <w:color w:val="7030A0"/>
+          <w:sz w:val="32"/>
+          <w:szCs w:val="32"/>
+        </w:rPr>
+        <w:t>= (</w:t>
+      </w:r>
+      <w:proofErr w:type="spellStart"/>
+      <w:r>
+        <w:rPr>
+          <w:color w:val="7030A0"/>
+          <w:sz w:val="32"/>
+          <w:szCs w:val="32"/>
+        </w:rPr>
+        <w:t>int|float|string</w:t>
+      </w:r>
+      <w:proofErr w:type="spellEnd"/>
+      <w:r>
+        <w:rPr>
+          <w:color w:val="7030A0"/>
+          <w:sz w:val="32"/>
+          <w:szCs w:val="32"/>
+        </w:rPr>
+        <w:t>)</w:t>
+      </w:r>
+    </w:p>
+    <w:p>
+      <w:pPr>
+        <w:rPr>
+          <w:color w:val="C45911" w:themeColor="accent2" w:themeShade="BF"/>
+          <w:sz w:val="32"/>
+          <w:szCs w:val="32"/>
+        </w:rPr>
+      </w:pPr>
+      <w:r>
+        <w:rPr>
+          <w:color w:val="C45911" w:themeColor="accent2" w:themeShade="BF"/>
+          <w:sz w:val="32"/>
+          <w:szCs w:val="32"/>
+        </w:rPr>
+        <w:t xml:space="preserve">Datatype -&gt; </w:t>
+      </w:r>
+      <w:proofErr w:type="spellStart"/>
+      <w:r>
+        <w:rPr>
+          <w:color w:val="C45911" w:themeColor="accent2" w:themeShade="BF"/>
+          <w:sz w:val="32"/>
+          <w:szCs w:val="32"/>
+        </w:rPr>
+        <w:t>int|float|string</w:t>
+      </w:r>
+      <w:proofErr w:type="spellEnd"/>
+    </w:p>
+    <w:p>
+      <w:pPr>
+        <w:rPr>
+          <w:color w:val="7030A0"/>
+          <w:sz w:val="32"/>
+          <w:szCs w:val="32"/>
+        </w:rPr>
+      </w:pPr>
+      <w:r>
+        <w:rPr>
+          <w:color w:val="7030A0"/>
+          <w:sz w:val="32"/>
+          <w:szCs w:val="32"/>
+        </w:rPr>
+        <w:t xml:space="preserve">13) </w:t>
+      </w:r>
+      <w:proofErr w:type="spellStart"/>
+      <w:r>
+        <w:rPr>
+          <w:color w:val="7030A0"/>
+          <w:sz w:val="32"/>
+          <w:szCs w:val="32"/>
+        </w:rPr>
+        <w:t>Declaration_</w:t>
+      </w:r>
+      <w:proofErr w:type="gramStart"/>
+      <w:r>
+        <w:rPr>
+          <w:color w:val="7030A0"/>
+          <w:sz w:val="32"/>
+          <w:szCs w:val="32"/>
+        </w:rPr>
+        <w:t>Statement</w:t>
+      </w:r>
+      <w:proofErr w:type="spellEnd"/>
+      <w:r>
+        <w:rPr>
+          <w:color w:val="7030A0"/>
+          <w:sz w:val="32"/>
+          <w:szCs w:val="32"/>
+        </w:rPr>
+        <w:t xml:space="preserve"> :</w:t>
+      </w:r>
+      <w:proofErr w:type="gramEnd"/>
+      <w:r>
+        <w:rPr>
+          <w:color w:val="7030A0"/>
+          <w:sz w:val="32"/>
+          <w:szCs w:val="32"/>
+        </w:rPr>
+        <w:t xml:space="preserve">= </w:t>
+      </w:r>
+    </w:p>
+    <w:p>
+      <w:pPr>
+        <w:rPr>
+          <w:color w:val="7030A0"/>
+          <w:sz w:val="32"/>
+          <w:szCs w:val="32"/>
+          <w:vertAlign w:val="superscript"/>
+        </w:rPr>
+      </w:pPr>
+      <w:r>
+        <w:rPr>
+          <w:color w:val="7030A0"/>
+          <w:sz w:val="32"/>
+          <w:szCs w:val="32"/>
+        </w:rPr>
+        <w:t xml:space="preserve"> ^</w:t>
+      </w:r>
+      <w:r>
+        <w:rPr>
+          <w:color w:val="7030A0"/>
+          <w:sz w:val="32"/>
+          <w:szCs w:val="32"/>
+        </w:rPr>
+        <w:t xml:space="preserve">Datatype </w:t>
+      </w:r>
+      <w:r>
+        <w:rPr>
+          <w:color w:val="7030A0"/>
+          <w:sz w:val="32"/>
+          <w:szCs w:val="32"/>
+        </w:rPr>
+        <w:t>(</w:t>
+      </w:r>
+      <w:r>
+        <w:rPr>
+          <w:color w:val="7030A0"/>
+          <w:sz w:val="32"/>
+          <w:szCs w:val="32"/>
+        </w:rPr>
+        <w:t>identifier</w:t>
+      </w:r>
+      <w:r>
+        <w:rPr>
+          <w:color w:val="7030A0"/>
+          <w:sz w:val="32"/>
+          <w:szCs w:val="32"/>
+        </w:rPr>
+        <w:t xml:space="preserve"> | </w:t>
+      </w:r>
+      <w:proofErr w:type="spellStart"/>
+      <w:r>
+        <w:rPr>
+          <w:color w:val="7030A0"/>
+          <w:sz w:val="32"/>
+          <w:szCs w:val="32"/>
+        </w:rPr>
+        <w:t>Assignment</w:t>
+      </w:r>
+      <w:r>
+        <w:rPr>
+          <w:color w:val="7030A0"/>
+          <w:sz w:val="32"/>
+          <w:szCs w:val="32"/>
+        </w:rPr>
+        <w:t>_</w:t>
+      </w:r>
+      <w:r>
+        <w:rPr>
+          <w:color w:val="7030A0"/>
+          <w:sz w:val="32"/>
+          <w:szCs w:val="32"/>
+        </w:rPr>
+        <w:t>Statement</w:t>
+      </w:r>
+      <w:proofErr w:type="spellEnd"/>
+      <w:r>
+        <w:rPr>
+          <w:color w:val="7030A0"/>
+          <w:sz w:val="32"/>
+          <w:szCs w:val="32"/>
+        </w:rPr>
+        <w:t>)</w:t>
+      </w:r>
+      <w:r>
+        <w:rPr>
+          <w:color w:val="7030A0"/>
+          <w:sz w:val="32"/>
+          <w:szCs w:val="32"/>
+          <w:vertAlign w:val="superscript"/>
+        </w:rPr>
+        <w:t xml:space="preserve"> </w:t>
+      </w:r>
+    </w:p>
+    <w:p>
+      <w:pPr>
+        <w:rPr>
+          <w:color w:val="7030A0"/>
+          <w:sz w:val="32"/>
+          <w:szCs w:val="32"/>
+        </w:rPr>
+      </w:pPr>
+      <w:r>
+        <w:rPr>
+          <w:color w:val="7030A0"/>
+          <w:sz w:val="32"/>
+          <w:szCs w:val="32"/>
+        </w:rPr>
+        <w:t>(, identifier</w:t>
+      </w:r>
+      <w:r>
+        <w:rPr>
+          <w:color w:val="7030A0"/>
+          <w:sz w:val="32"/>
+          <w:szCs w:val="32"/>
+        </w:rPr>
+        <w:t xml:space="preserve"> |</w:t>
+      </w:r>
+      <w:r>
+        <w:rPr>
+          <w:color w:val="7030A0"/>
+          <w:sz w:val="32"/>
+          <w:szCs w:val="32"/>
+        </w:rPr>
+        <w:t>,</w:t>
+      </w:r>
+      <w:r>
+        <w:rPr>
+          <w:color w:val="7030A0"/>
+          <w:sz w:val="32"/>
+          <w:szCs w:val="32"/>
+        </w:rPr>
+        <w:t xml:space="preserve"> Assignment </w:t>
+      </w:r>
+      <w:proofErr w:type="gramStart"/>
+      <w:r>
+        <w:rPr>
+          <w:color w:val="7030A0"/>
+          <w:sz w:val="32"/>
+          <w:szCs w:val="32"/>
+        </w:rPr>
+        <w:t>Statement)*</w:t>
+      </w:r>
+      <w:proofErr w:type="gramEnd"/>
+      <w:r>
+        <w:rPr>
+          <w:color w:val="7030A0"/>
+          <w:sz w:val="32"/>
+          <w:szCs w:val="32"/>
+        </w:rPr>
+        <w:t>;$</w:t>
+      </w:r>
+      <w:r>
+        <w:rPr>
+          <w:color w:val="7030A0"/>
+          <w:sz w:val="32"/>
+          <w:szCs w:val="32"/>
+        </w:rPr>
+        <w:t xml:space="preserve"> </w:t>
+      </w:r>
+    </w:p>
+    <w:p>
+      <w:pPr>
+        <w:rPr>
+          <w:sz w:val="32"/>
+          <w:szCs w:val="32"/>
+        </w:rPr>
+      </w:pPr>
+    </w:p>
+    <w:p>
+      <w:pPr>
+        <w:rPr>
+          <w:color w:val="C45911" w:themeColor="accent2" w:themeShade="BF"/>
+          <w:sz w:val="32"/>
+          <w:szCs w:val="32"/>
+        </w:rPr>
+      </w:pPr>
+      <w:proofErr w:type="spellStart"/>
+      <w:r>
+        <w:rPr>
+          <w:color w:val="C45911" w:themeColor="accent2" w:themeShade="BF"/>
+          <w:sz w:val="32"/>
+          <w:szCs w:val="32"/>
+        </w:rPr>
+        <w:t>Declaration_Statement</w:t>
+      </w:r>
+      <w:proofErr w:type="spellEnd"/>
+      <w:r>
+        <w:rPr>
+          <w:color w:val="C45911" w:themeColor="accent2" w:themeShade="BF"/>
+          <w:sz w:val="32"/>
+          <w:szCs w:val="32"/>
+        </w:rPr>
+        <w:t xml:space="preserve"> </w:t>
+      </w:r>
+      <w:r>
+        <w:rPr>
+          <w:color w:val="C45911" w:themeColor="accent2" w:themeShade="BF"/>
+          <w:sz w:val="32"/>
+          <w:szCs w:val="32"/>
+        </w:rPr>
+        <w:t xml:space="preserve">-&gt; </w:t>
+      </w:r>
+      <w:r>
+        <w:rPr>
+          <w:color w:val="C45911" w:themeColor="accent2" w:themeShade="BF"/>
+          <w:sz w:val="32"/>
+          <w:szCs w:val="32"/>
+        </w:rPr>
+        <w:t xml:space="preserve">Datatype </w:t>
+      </w:r>
+      <w:proofErr w:type="gramStart"/>
+      <w:r>
+        <w:rPr>
+          <w:color w:val="C45911" w:themeColor="accent2" w:themeShade="BF"/>
+          <w:sz w:val="32"/>
+          <w:szCs w:val="32"/>
+        </w:rPr>
+        <w:t>A ;</w:t>
+      </w:r>
+      <w:proofErr w:type="gramEnd"/>
     </w:p>
     <w:p>
       <w:pPr>
@@ -1925,6 +2626,66 @@
         </w:rPr>
         <w:t xml:space="preserve">A -&gt; </w:t>
       </w:r>
+      <w:r>
+        <w:rPr>
+          <w:color w:val="C45911" w:themeColor="accent2" w:themeShade="BF"/>
+          <w:sz w:val="32"/>
+          <w:szCs w:val="32"/>
+        </w:rPr>
+        <w:t>(</w:t>
+      </w:r>
+      <w:r>
+        <w:rPr>
+          <w:color w:val="C45911" w:themeColor="accent2" w:themeShade="BF"/>
+          <w:sz w:val="32"/>
+          <w:szCs w:val="32"/>
+        </w:rPr>
+        <w:t xml:space="preserve">identifier | </w:t>
+      </w:r>
+      <w:proofErr w:type="spellStart"/>
+      <w:r>
+        <w:rPr>
+          <w:color w:val="C45911" w:themeColor="accent2" w:themeShade="BF"/>
+          <w:sz w:val="32"/>
+          <w:szCs w:val="32"/>
+        </w:rPr>
+        <w:t>Assignment_Statement</w:t>
+      </w:r>
+      <w:proofErr w:type="spellEnd"/>
+      <w:r>
+        <w:rPr>
+          <w:color w:val="C45911" w:themeColor="accent2" w:themeShade="BF"/>
+          <w:sz w:val="32"/>
+          <w:szCs w:val="32"/>
+        </w:rPr>
+        <w:t>)</w:t>
+      </w:r>
+      <w:r>
+        <w:rPr>
+          <w:color w:val="C45911" w:themeColor="accent2" w:themeShade="BF"/>
+          <w:sz w:val="32"/>
+          <w:szCs w:val="32"/>
+        </w:rPr>
+        <w:t xml:space="preserve"> B</w:t>
+      </w:r>
+    </w:p>
+    <w:p>
+      <w:pPr>
+        <w:rPr>
+          <w:rFonts w:ascii="Arial" w:hAnsi="Arial" w:cs="Arial"/>
+          <w:color w:val="C45911" w:themeColor="accent2" w:themeShade="BF"/>
+          <w:sz w:val="32"/>
+          <w:szCs w:val="32"/>
+        </w:rPr>
+      </w:pPr>
+      <w:r>
+        <w:rPr>
+          <w:color w:val="C45911" w:themeColor="accent2" w:themeShade="BF"/>
+          <w:sz w:val="32"/>
+          <w:szCs w:val="32"/>
+        </w:rPr>
+        <w:t>B -</w:t>
+      </w:r>
       <w:proofErr w:type="gramStart"/>
       <w:r>
         <w:rPr>
@@ -1932,7 +2693,23 @@
           <w:sz w:val="32"/>
           <w:szCs w:val="32"/>
         </w:rPr>
-        <w:t>A</w:t>
+        <w:t>&gt;</w:t>
+      </w:r>
+      <w:r>
+        <w:rPr>
+          <w:color w:val="C45911" w:themeColor="accent2" w:themeShade="BF"/>
+          <w:sz w:val="32"/>
+          <w:szCs w:val="32"/>
+        </w:rPr>
+        <w:t xml:space="preserve"> </w:t>
+      </w:r>
+      <w:r>
+        <w:rPr>
+          <w:color w:val="C45911" w:themeColor="accent2" w:themeShade="BF"/>
+          <w:sz w:val="32"/>
+          <w:szCs w:val="32"/>
+        </w:rPr>
+        <w:t>,</w:t>
       </w:r>
       <w:proofErr w:type="gramEnd"/>
       <w:r>
@@ -1941,29 +2718,301 @@
           <w:sz w:val="32"/>
           <w:szCs w:val="32"/>
         </w:rPr>
+        <w:t xml:space="preserve"> A | </w:t>
+      </w:r>
+      <w:r>
+        <w:rPr>
+          <w:rFonts w:ascii="Arial" w:hAnsi="Arial" w:cs="Arial"/>
+          <w:color w:val="C45911" w:themeColor="accent2" w:themeShade="BF"/>
+          <w:sz w:val="32"/>
+          <w:szCs w:val="32"/>
+        </w:rPr>
+        <w:t>ԑ</w:t>
+      </w:r>
+    </w:p>
+    <w:p>
+      <w:pPr>
+        <w:rPr>
+          <w:color w:val="7030A0"/>
+          <w:sz w:val="32"/>
+          <w:szCs w:val="32"/>
+        </w:rPr>
+      </w:pPr>
+      <w:r>
+        <w:rPr>
+          <w:color w:val="7030A0"/>
+          <w:sz w:val="32"/>
+          <w:szCs w:val="32"/>
+        </w:rPr>
+        <w:t>14)</w:t>
+      </w:r>
+      <w:proofErr w:type="spellStart"/>
+      <w:r>
+        <w:rPr>
+          <w:color w:val="7030A0"/>
+          <w:sz w:val="32"/>
+          <w:szCs w:val="32"/>
+        </w:rPr>
+        <w:t>Write_</w:t>
+      </w:r>
+      <w:proofErr w:type="gramStart"/>
+      <w:r>
+        <w:rPr>
+          <w:color w:val="7030A0"/>
+          <w:sz w:val="32"/>
+          <w:szCs w:val="32"/>
+        </w:rPr>
+        <w:t>Statement</w:t>
+      </w:r>
+      <w:proofErr w:type="spellEnd"/>
+      <w:r>
+        <w:rPr>
+          <w:color w:val="7030A0"/>
+          <w:sz w:val="32"/>
+          <w:szCs w:val="32"/>
+        </w:rPr>
+        <w:t>:=</w:t>
+      </w:r>
+      <w:proofErr w:type="gramEnd"/>
+      <w:r>
+        <w:rPr>
+          <w:color w:val="7030A0"/>
+          <w:sz w:val="32"/>
+          <w:szCs w:val="32"/>
+        </w:rPr>
+        <w:t>^</w:t>
+      </w:r>
+      <w:r>
+        <w:rPr>
+          <w:color w:val="7030A0"/>
+          <w:sz w:val="32"/>
+          <w:szCs w:val="32"/>
+        </w:rPr>
+        <w:t>write</w:t>
+      </w:r>
+      <w:r>
+        <w:rPr>
+          <w:color w:val="7030A0"/>
+          <w:sz w:val="32"/>
+          <w:szCs w:val="32"/>
+        </w:rPr>
         <w:t xml:space="preserve"> </w:t>
       </w:r>
-      <w:proofErr w:type="spellStart"/>
-      <w:r>
-        <w:rPr>
-          <w:color w:val="C45911" w:themeColor="accent2" w:themeShade="BF"/>
-          <w:sz w:val="32"/>
-          <w:szCs w:val="32"/>
-        </w:rPr>
-        <w:t>Arithmetic_operator</w:t>
-      </w:r>
-      <w:proofErr w:type="spellEnd"/>
-      <w:r>
-        <w:rPr>
-          <w:color w:val="C45911" w:themeColor="accent2" w:themeShade="BF"/>
-          <w:sz w:val="32"/>
-          <w:szCs w:val="32"/>
-        </w:rPr>
-        <w:t xml:space="preserve"> Term</w:t>
-      </w:r>
-      <w:r>
-        <w:rPr>
-          <w:color w:val="C45911" w:themeColor="accent2" w:themeShade="BF"/>
+      <w:r>
+        <w:rPr>
+          <w:color w:val="7030A0"/>
+          <w:sz w:val="32"/>
+          <w:szCs w:val="32"/>
+        </w:rPr>
+        <w:t>Expression</w:t>
+      </w:r>
+      <w:r>
+        <w:rPr>
+          <w:color w:val="7030A0"/>
+          <w:sz w:val="32"/>
+          <w:szCs w:val="32"/>
+        </w:rPr>
+        <w:t>(</w:t>
+      </w:r>
+      <w:proofErr w:type="spellStart"/>
+      <w:r>
+        <w:rPr>
+          <w:color w:val="7030A0"/>
+          <w:sz w:val="32"/>
+          <w:szCs w:val="32"/>
+        </w:rPr>
+        <w:t>endl</w:t>
+      </w:r>
+      <w:proofErr w:type="spellEnd"/>
+      <w:r>
+        <w:rPr>
+          <w:color w:val="7030A0"/>
+          <w:sz w:val="32"/>
+          <w:szCs w:val="32"/>
+        </w:rPr>
+        <w:t>)</w:t>
+      </w:r>
+      <w:r>
+        <w:rPr>
+          <w:color w:val="7030A0"/>
+          <w:sz w:val="32"/>
+          <w:szCs w:val="32"/>
+        </w:rPr>
+        <w:t>?</w:t>
+      </w:r>
+      <w:r>
+        <w:rPr>
+          <w:color w:val="7030A0"/>
+          <w:sz w:val="32"/>
+          <w:szCs w:val="32"/>
+        </w:rPr>
+        <w:t>;$</w:t>
+      </w:r>
+    </w:p>
+    <w:p>
+      <w:pPr>
+        <w:rPr>
+          <w:color w:val="C45911" w:themeColor="accent2" w:themeShade="BF"/>
+          <w:sz w:val="32"/>
+          <w:szCs w:val="32"/>
+        </w:rPr>
+      </w:pPr>
+      <w:proofErr w:type="spellStart"/>
+      <w:r>
+        <w:rPr>
+          <w:color w:val="C45911" w:themeColor="accent2" w:themeShade="BF"/>
+          <w:sz w:val="32"/>
+          <w:szCs w:val="32"/>
+        </w:rPr>
+        <w:t>Write_Statement</w:t>
+      </w:r>
+      <w:proofErr w:type="spellEnd"/>
+      <w:r>
+        <w:rPr>
+          <w:color w:val="C45911" w:themeColor="accent2" w:themeShade="BF"/>
+          <w:sz w:val="32"/>
+          <w:szCs w:val="32"/>
+        </w:rPr>
+        <w:t xml:space="preserve"> -&gt; write </w:t>
+      </w:r>
+      <w:r>
+        <w:rPr>
+          <w:color w:val="C45911" w:themeColor="accent2" w:themeShade="BF"/>
+          <w:sz w:val="32"/>
+          <w:szCs w:val="32"/>
+        </w:rPr>
+        <w:t xml:space="preserve">Expression </w:t>
+      </w:r>
+      <w:proofErr w:type="spellStart"/>
+      <w:proofErr w:type="gramStart"/>
+      <w:r>
+        <w:rPr>
+          <w:color w:val="C45911" w:themeColor="accent2" w:themeShade="BF"/>
+          <w:sz w:val="32"/>
+          <w:szCs w:val="32"/>
+        </w:rPr>
+        <w:t>Endline</w:t>
+      </w:r>
+      <w:proofErr w:type="spellEnd"/>
+      <w:r>
+        <w:rPr>
+          <w:color w:val="C45911" w:themeColor="accent2" w:themeShade="BF"/>
+          <w:sz w:val="32"/>
+          <w:szCs w:val="32"/>
+        </w:rPr>
+        <w:t>;</w:t>
+      </w:r>
+      <w:proofErr w:type="gramEnd"/>
+    </w:p>
+    <w:p>
+      <w:pPr>
+        <w:rPr>
+          <w:color w:val="C45911" w:themeColor="accent2" w:themeShade="BF"/>
+          <w:sz w:val="32"/>
+          <w:szCs w:val="32"/>
+        </w:rPr>
+      </w:pPr>
+      <w:proofErr w:type="spellStart"/>
+      <w:r>
+        <w:rPr>
+          <w:color w:val="C45911" w:themeColor="accent2" w:themeShade="BF"/>
+          <w:sz w:val="32"/>
+          <w:szCs w:val="32"/>
+        </w:rPr>
+        <w:t>Endline</w:t>
+      </w:r>
+      <w:proofErr w:type="spellEnd"/>
+      <w:r>
+        <w:rPr>
+          <w:color w:val="C45911" w:themeColor="accent2" w:themeShade="BF"/>
+          <w:sz w:val="32"/>
+          <w:szCs w:val="32"/>
+        </w:rPr>
+        <w:t xml:space="preserve"> -&gt; </w:t>
+      </w:r>
+      <w:proofErr w:type="spellStart"/>
+      <w:r>
+        <w:rPr>
+          <w:color w:val="C45911" w:themeColor="accent2" w:themeShade="BF"/>
+          <w:sz w:val="32"/>
+          <w:szCs w:val="32"/>
+        </w:rPr>
+        <w:t>endl</w:t>
+      </w:r>
+      <w:proofErr w:type="spellEnd"/>
+      <w:r>
+        <w:rPr>
+          <w:color w:val="C45911" w:themeColor="accent2" w:themeShade="BF"/>
+          <w:sz w:val="32"/>
+          <w:szCs w:val="32"/>
+        </w:rPr>
+        <w:t xml:space="preserve"> | </w:t>
+      </w:r>
+      <w:r>
+        <w:rPr>
+          <w:rFonts w:ascii="Arial" w:hAnsi="Arial" w:cs="Arial"/>
+          <w:color w:val="C45911" w:themeColor="accent2" w:themeShade="BF"/>
+          <w:sz w:val="32"/>
+          <w:szCs w:val="32"/>
+        </w:rPr>
+        <w:t>ԑ</w:t>
+      </w:r>
+    </w:p>
+    <w:p>
+      <w:pPr>
+        <w:rPr>
+          <w:color w:val="7030A0"/>
+          <w:sz w:val="32"/>
+          <w:szCs w:val="32"/>
+        </w:rPr>
+      </w:pPr>
+      <w:r>
+        <w:rPr>
+          <w:color w:val="7030A0"/>
+          <w:sz w:val="32"/>
+          <w:szCs w:val="32"/>
+        </w:rPr>
+        <w:t>15)</w:t>
+      </w:r>
+      <w:proofErr w:type="spellStart"/>
+      <w:r>
+        <w:rPr>
+          <w:color w:val="7030A0"/>
+          <w:sz w:val="32"/>
+          <w:szCs w:val="32"/>
+        </w:rPr>
+        <w:t>Read_</w:t>
+      </w:r>
+      <w:proofErr w:type="gramStart"/>
+      <w:r>
+        <w:rPr>
+          <w:color w:val="7030A0"/>
+          <w:sz w:val="32"/>
+          <w:szCs w:val="32"/>
+        </w:rPr>
+        <w:t>Statement</w:t>
+      </w:r>
+      <w:proofErr w:type="spellEnd"/>
+      <w:r>
+        <w:rPr>
+          <w:color w:val="7030A0"/>
+          <w:sz w:val="32"/>
+          <w:szCs w:val="32"/>
+        </w:rPr>
+        <w:t>:=</w:t>
+      </w:r>
+      <w:proofErr w:type="gramEnd"/>
+      <w:r>
+        <w:rPr>
+          <w:color w:val="7030A0"/>
+          <w:sz w:val="32"/>
+          <w:szCs w:val="32"/>
+        </w:rPr>
+        <w:t>^read</w:t>
+      </w:r>
+      <w:r>
+        <w:rPr>
+          <w:color w:val="7030A0"/>
           <w:sz w:val="32"/>
           <w:szCs w:val="32"/>
         </w:rPr>
@@ -1971,94 +3020,137 @@
       </w:r>
       <w:r>
         <w:rPr>
-          <w:color w:val="C45911" w:themeColor="accent2" w:themeShade="BF"/>
-          <w:sz w:val="32"/>
-          <w:szCs w:val="32"/>
-        </w:rPr>
-        <w:t xml:space="preserve">| </w:t>
-      </w:r>
-      <w:proofErr w:type="spellStart"/>
-      <w:r>
-        <w:rPr>
-          <w:color w:val="C45911" w:themeColor="accent2" w:themeShade="BF"/>
-          <w:sz w:val="32"/>
-          <w:szCs w:val="32"/>
-        </w:rPr>
-        <w:t>Arithmetic_operator</w:t>
-      </w:r>
-      <w:proofErr w:type="spellEnd"/>
-      <w:r>
-        <w:rPr>
-          <w:color w:val="C45911" w:themeColor="accent2" w:themeShade="BF"/>
-          <w:sz w:val="32"/>
-          <w:szCs w:val="32"/>
-        </w:rPr>
-        <w:t xml:space="preserve"> Term</w:t>
-      </w:r>
-    </w:p>
-    <w:p>
-      <w:pPr>
-        <w:rPr>
-          <w:color w:val="C45911" w:themeColor="accent2" w:themeShade="BF"/>
-          <w:sz w:val="32"/>
-          <w:szCs w:val="32"/>
-        </w:rPr>
-      </w:pPr>
-      <w:r>
-        <w:rPr>
-          <w:color w:val="C45911" w:themeColor="accent2" w:themeShade="BF"/>
-          <w:sz w:val="32"/>
-          <w:szCs w:val="32"/>
-        </w:rPr>
-        <w:t xml:space="preserve">A -&gt; B </w:t>
-      </w:r>
-      <w:proofErr w:type="spellStart"/>
-      <w:r>
-        <w:rPr>
-          <w:color w:val="C45911" w:themeColor="accent2" w:themeShade="BF"/>
-          <w:sz w:val="32"/>
-          <w:szCs w:val="32"/>
-        </w:rPr>
-        <w:t>Arithmetic_operator</w:t>
-      </w:r>
-      <w:proofErr w:type="spellEnd"/>
-      <w:r>
-        <w:rPr>
-          <w:color w:val="C45911" w:themeColor="accent2" w:themeShade="BF"/>
-          <w:sz w:val="32"/>
-          <w:szCs w:val="32"/>
-        </w:rPr>
-        <w:t xml:space="preserve"> Term</w:t>
-      </w:r>
-    </w:p>
-    <w:p>
-      <w:pPr>
-        <w:rPr>
-          <w:color w:val="C45911" w:themeColor="accent2" w:themeShade="BF"/>
-          <w:sz w:val="32"/>
-          <w:szCs w:val="32"/>
-        </w:rPr>
-      </w:pPr>
-      <w:r>
-        <w:rPr>
-          <w:color w:val="C45911" w:themeColor="accent2" w:themeShade="BF"/>
-          <w:sz w:val="32"/>
-          <w:szCs w:val="32"/>
-        </w:rPr>
-        <w:t xml:space="preserve">B -&gt; </w:t>
-      </w:r>
-      <w:r>
-        <w:rPr>
-          <w:color w:val="C45911" w:themeColor="accent2" w:themeShade="BF"/>
-          <w:sz w:val="32"/>
-          <w:szCs w:val="32"/>
-        </w:rPr>
-        <w:t>A |</w:t>
-      </w:r>
-      <w:r>
-        <w:rPr>
-          <w:rFonts w:ascii="Arial" w:hAnsi="Arial" w:cs="Arial"/>
-          <w:color w:val="C45911" w:themeColor="accent2" w:themeShade="BF"/>
+          <w:color w:val="7030A0"/>
+          <w:sz w:val="32"/>
+          <w:szCs w:val="32"/>
+        </w:rPr>
+        <w:t>(</w:t>
+      </w:r>
+      <w:r>
+        <w:rPr>
+          <w:color w:val="7030A0"/>
+          <w:sz w:val="32"/>
+          <w:szCs w:val="32"/>
+        </w:rPr>
+        <w:t>Identifier</w:t>
+      </w:r>
+      <w:r>
+        <w:rPr>
+          <w:color w:val="7030A0"/>
+          <w:sz w:val="32"/>
+          <w:szCs w:val="32"/>
+        </w:rPr>
+        <w:t>) ;</w:t>
+      </w:r>
+      <w:r>
+        <w:rPr>
+          <w:color w:val="7030A0"/>
+          <w:sz w:val="32"/>
+          <w:szCs w:val="32"/>
+        </w:rPr>
+        <w:t>$</w:t>
+      </w:r>
+    </w:p>
+    <w:p>
+      <w:pPr>
+        <w:rPr>
+          <w:color w:val="C45911" w:themeColor="accent2" w:themeShade="BF"/>
+          <w:sz w:val="32"/>
+          <w:szCs w:val="32"/>
+        </w:rPr>
+      </w:pPr>
+      <w:proofErr w:type="spellStart"/>
+      <w:r>
+        <w:rPr>
+          <w:color w:val="C45911" w:themeColor="accent2" w:themeShade="BF"/>
+          <w:sz w:val="32"/>
+          <w:szCs w:val="32"/>
+        </w:rPr>
+        <w:t>Read_Statement</w:t>
+      </w:r>
+      <w:proofErr w:type="spellEnd"/>
+      <w:r>
+        <w:rPr>
+          <w:color w:val="C45911" w:themeColor="accent2" w:themeShade="BF"/>
+          <w:sz w:val="32"/>
+          <w:szCs w:val="32"/>
+        </w:rPr>
+        <w:t xml:space="preserve"> -&gt; </w:t>
+      </w:r>
+      <w:r>
+        <w:rPr>
+          <w:color w:val="C45911" w:themeColor="accent2" w:themeShade="BF"/>
+          <w:sz w:val="32"/>
+          <w:szCs w:val="32"/>
+        </w:rPr>
+        <w:t xml:space="preserve">read </w:t>
+      </w:r>
+      <w:proofErr w:type="gramStart"/>
+      <w:r>
+        <w:rPr>
+          <w:color w:val="C45911" w:themeColor="accent2" w:themeShade="BF"/>
+          <w:sz w:val="32"/>
+          <w:szCs w:val="32"/>
+        </w:rPr>
+        <w:t>Identifier ;</w:t>
+      </w:r>
+      <w:proofErr w:type="gramEnd"/>
+    </w:p>
+    <w:p>
+      <w:pPr>
+        <w:rPr>
+          <w:color w:val="7030A0"/>
+          <w:sz w:val="32"/>
+          <w:szCs w:val="32"/>
+        </w:rPr>
+      </w:pPr>
+      <w:r>
+        <w:rPr>
+          <w:color w:val="7030A0"/>
+          <w:sz w:val="32"/>
+          <w:szCs w:val="32"/>
+        </w:rPr>
+        <w:t>16)</w:t>
+      </w:r>
+      <w:proofErr w:type="spellStart"/>
+      <w:r>
+        <w:rPr>
+          <w:color w:val="7030A0"/>
+          <w:sz w:val="32"/>
+          <w:szCs w:val="32"/>
+        </w:rPr>
+        <w:t>Return_</w:t>
+      </w:r>
+      <w:proofErr w:type="gramStart"/>
+      <w:r>
+        <w:rPr>
+          <w:color w:val="7030A0"/>
+          <w:sz w:val="32"/>
+          <w:szCs w:val="32"/>
+        </w:rPr>
+        <w:t>Statement</w:t>
+      </w:r>
+      <w:proofErr w:type="spellEnd"/>
+      <w:r>
+        <w:rPr>
+          <w:color w:val="7030A0"/>
+          <w:sz w:val="32"/>
+          <w:szCs w:val="32"/>
+        </w:rPr>
+        <w:t xml:space="preserve"> :</w:t>
+      </w:r>
+      <w:proofErr w:type="gramEnd"/>
+      <w:r>
+        <w:rPr>
+          <w:color w:val="7030A0"/>
+          <w:sz w:val="32"/>
+          <w:szCs w:val="32"/>
+        </w:rPr>
+        <w:t>= ^return</w:t>
+      </w:r>
+      <w:r>
+        <w:rPr>
+          <w:color w:val="7030A0"/>
           <w:sz w:val="32"/>
           <w:szCs w:val="32"/>
         </w:rPr>
@@ -2066,157 +3158,88 @@
       </w:r>
       <w:r>
         <w:rPr>
-          <w:rFonts w:ascii="Arial" w:hAnsi="Arial" w:cs="Arial"/>
-          <w:color w:val="C45911" w:themeColor="accent2" w:themeShade="BF"/>
-          <w:sz w:val="32"/>
-          <w:szCs w:val="32"/>
-        </w:rPr>
-        <w:t>ԑ</w:t>
-      </w:r>
-    </w:p>
-    <w:p>
-      <w:pPr>
-        <w:rPr>
-          <w:sz w:val="32"/>
-          <w:szCs w:val="32"/>
-        </w:rPr>
-      </w:pPr>
-    </w:p>
-    <w:p>
-      <w:pPr>
-        <w:rPr>
-          <w:color w:val="7030A0"/>
-          <w:sz w:val="32"/>
-          <w:szCs w:val="32"/>
-        </w:rPr>
-      </w:pPr>
-      <w:r>
-        <w:rPr>
-          <w:color w:val="7030A0"/>
-          <w:sz w:val="32"/>
-          <w:szCs w:val="32"/>
-        </w:rPr>
-        <w:lastRenderedPageBreak/>
-        <w:t>10)</w:t>
-      </w:r>
-      <w:r>
-        <w:rPr>
-          <w:color w:val="7030A0"/>
-          <w:sz w:val="32"/>
-          <w:szCs w:val="32"/>
-        </w:rPr>
-        <w:t xml:space="preserve"> </w:t>
+          <w:color w:val="7030A0"/>
+          <w:sz w:val="32"/>
+          <w:szCs w:val="32"/>
+        </w:rPr>
+        <w:t>(Expression);$</w:t>
+      </w:r>
+    </w:p>
+    <w:p>
+      <w:pPr>
+        <w:rPr>
+          <w:color w:val="C45911" w:themeColor="accent2" w:themeShade="BF"/>
+          <w:sz w:val="32"/>
+          <w:szCs w:val="32"/>
+        </w:rPr>
+      </w:pPr>
+      <w:proofErr w:type="spellStart"/>
+      <w:r>
+        <w:rPr>
+          <w:color w:val="C45911" w:themeColor="accent2" w:themeShade="BF"/>
+          <w:sz w:val="32"/>
+          <w:szCs w:val="32"/>
+        </w:rPr>
+        <w:t>Return_Statement</w:t>
+      </w:r>
+      <w:proofErr w:type="spellEnd"/>
+      <w:r>
+        <w:rPr>
+          <w:color w:val="C45911" w:themeColor="accent2" w:themeShade="BF"/>
+          <w:sz w:val="32"/>
+          <w:szCs w:val="32"/>
+        </w:rPr>
+        <w:t xml:space="preserve"> -&gt; return </w:t>
       </w:r>
       <w:proofErr w:type="gramStart"/>
       <w:r>
         <w:rPr>
-          <w:color w:val="7030A0"/>
-          <w:sz w:val="32"/>
-          <w:szCs w:val="32"/>
-        </w:rPr>
-        <w:t>Expression :</w:t>
+          <w:color w:val="C45911" w:themeColor="accent2" w:themeShade="BF"/>
+          <w:sz w:val="32"/>
+          <w:szCs w:val="32"/>
+        </w:rPr>
+        <w:t>Expression;</w:t>
       </w:r>
       <w:proofErr w:type="gramEnd"/>
-      <w:r>
-        <w:rPr>
-          <w:color w:val="7030A0"/>
-          <w:sz w:val="32"/>
-          <w:szCs w:val="32"/>
-        </w:rPr>
-        <w:t>= (</w:t>
-      </w:r>
-      <w:proofErr w:type="spellStart"/>
-      <w:r>
-        <w:rPr>
-          <w:color w:val="7030A0"/>
-          <w:sz w:val="32"/>
-          <w:szCs w:val="32"/>
-        </w:rPr>
-        <w:t>String|Term|Equation</w:t>
-      </w:r>
-      <w:proofErr w:type="spellEnd"/>
-      <w:r>
-        <w:rPr>
-          <w:color w:val="7030A0"/>
-          <w:sz w:val="32"/>
-          <w:szCs w:val="32"/>
-        </w:rPr>
-        <w:t>)</w:t>
-      </w:r>
-    </w:p>
-    <w:p>
-      <w:pPr>
-        <w:rPr>
-          <w:color w:val="C45911" w:themeColor="accent2" w:themeShade="BF"/>
-          <w:sz w:val="32"/>
-          <w:szCs w:val="32"/>
-        </w:rPr>
-      </w:pPr>
-      <w:r>
-        <w:rPr>
-          <w:color w:val="C45911" w:themeColor="accent2" w:themeShade="BF"/>
-          <w:sz w:val="32"/>
-          <w:szCs w:val="32"/>
-        </w:rPr>
-        <w:t xml:space="preserve">Expression -&gt; </w:t>
-      </w:r>
-      <w:proofErr w:type="spellStart"/>
-      <w:r>
-        <w:rPr>
-          <w:color w:val="C45911" w:themeColor="accent2" w:themeShade="BF"/>
-          <w:sz w:val="32"/>
-          <w:szCs w:val="32"/>
-        </w:rPr>
-        <w:t>String|Term|Equation</w:t>
-      </w:r>
-      <w:proofErr w:type="spellEnd"/>
-    </w:p>
-    <w:p>
-      <w:pPr>
-        <w:rPr>
-          <w:sz w:val="32"/>
-          <w:szCs w:val="32"/>
-        </w:rPr>
-      </w:pPr>
-    </w:p>
-    <w:p>
-      <w:pPr>
-        <w:rPr>
-          <w:color w:val="7030A0"/>
-          <w:sz w:val="32"/>
-          <w:szCs w:val="32"/>
-        </w:rPr>
-      </w:pPr>
-      <w:r>
-        <w:rPr>
-          <w:color w:val="7030A0"/>
-          <w:sz w:val="32"/>
-          <w:szCs w:val="32"/>
-        </w:rPr>
-        <w:t xml:space="preserve">11) </w:t>
-      </w:r>
-      <w:proofErr w:type="spellStart"/>
-      <w:r>
-        <w:rPr>
-          <w:color w:val="7030A0"/>
-          <w:sz w:val="32"/>
-          <w:szCs w:val="32"/>
-        </w:rPr>
-        <w:t>Assignment_</w:t>
+    </w:p>
+    <w:p>
+      <w:pPr>
+        <w:rPr>
+          <w:color w:val="5B9BD5" w:themeColor="accent5"/>
+          <w:sz w:val="32"/>
+          <w:szCs w:val="32"/>
+        </w:rPr>
+      </w:pPr>
+      <w:r>
+        <w:rPr>
+          <w:color w:val="5B9BD5" w:themeColor="accent5"/>
+          <w:sz w:val="32"/>
+          <w:szCs w:val="32"/>
+        </w:rPr>
+        <w:t>17)</w:t>
+      </w:r>
+      <w:proofErr w:type="spellStart"/>
+      <w:r>
+        <w:rPr>
+          <w:color w:val="5B9BD5" w:themeColor="accent5"/>
+          <w:sz w:val="32"/>
+          <w:szCs w:val="32"/>
+        </w:rPr>
+        <w:t>Condition_</w:t>
       </w:r>
       <w:proofErr w:type="gramStart"/>
       <w:r>
         <w:rPr>
-          <w:color w:val="7030A0"/>
-          <w:sz w:val="32"/>
-          <w:szCs w:val="32"/>
-        </w:rPr>
-        <w:t>Statement</w:t>
-      </w:r>
-      <w:proofErr w:type="spellEnd"/>
-      <w:r>
-        <w:rPr>
-          <w:color w:val="7030A0"/>
+          <w:color w:val="5B9BD5" w:themeColor="accent5"/>
+          <w:sz w:val="32"/>
+          <w:szCs w:val="32"/>
+        </w:rPr>
+        <w:t>Operator</w:t>
+      </w:r>
+      <w:proofErr w:type="spellEnd"/>
+      <w:r>
+        <w:rPr>
+          <w:color w:val="5B9BD5" w:themeColor="accent5"/>
           <w:sz w:val="32"/>
           <w:szCs w:val="32"/>
         </w:rPr>
@@ -2225,1032 +3248,6 @@
       <w:proofErr w:type="gramEnd"/>
       <w:r>
         <w:rPr>
-          <w:color w:val="7030A0"/>
-          <w:sz w:val="32"/>
-          <w:szCs w:val="32"/>
-        </w:rPr>
-        <w:t>= Identifier \:\= Expression</w:t>
-      </w:r>
-    </w:p>
-    <w:p>
-      <w:pPr>
-        <w:rPr>
-          <w:color w:val="C45911" w:themeColor="accent2" w:themeShade="BF"/>
-          <w:sz w:val="32"/>
-          <w:szCs w:val="32"/>
-        </w:rPr>
-      </w:pPr>
-      <w:proofErr w:type="spellStart"/>
-      <w:r>
-        <w:rPr>
-          <w:color w:val="C45911" w:themeColor="accent2" w:themeShade="BF"/>
-          <w:sz w:val="32"/>
-          <w:szCs w:val="32"/>
-        </w:rPr>
-        <w:t>Assignment_Statement</w:t>
-      </w:r>
-      <w:proofErr w:type="spellEnd"/>
-      <w:r>
-        <w:rPr>
-          <w:color w:val="C45911" w:themeColor="accent2" w:themeShade="BF"/>
-          <w:sz w:val="32"/>
-          <w:szCs w:val="32"/>
-        </w:rPr>
-        <w:t xml:space="preserve"> -&gt; </w:t>
-      </w:r>
-      <w:proofErr w:type="gramStart"/>
-      <w:r>
-        <w:rPr>
-          <w:color w:val="C45911" w:themeColor="accent2" w:themeShade="BF"/>
-          <w:sz w:val="32"/>
-          <w:szCs w:val="32"/>
-        </w:rPr>
-        <w:t>Identifier :</w:t>
-      </w:r>
-      <w:proofErr w:type="gramEnd"/>
-      <w:r>
-        <w:rPr>
-          <w:color w:val="C45911" w:themeColor="accent2" w:themeShade="BF"/>
-          <w:sz w:val="32"/>
-          <w:szCs w:val="32"/>
-        </w:rPr>
-        <w:t>= Expression</w:t>
-      </w:r>
-    </w:p>
-    <w:p>
-      <w:pPr>
-        <w:rPr>
-          <w:color w:val="7030A0"/>
-          <w:sz w:val="32"/>
-          <w:szCs w:val="32"/>
-        </w:rPr>
-      </w:pPr>
-      <w:r>
-        <w:rPr>
-          <w:color w:val="7030A0"/>
-          <w:sz w:val="32"/>
-          <w:szCs w:val="32"/>
-        </w:rPr>
-        <w:t xml:space="preserve">12) </w:t>
-      </w:r>
-      <w:proofErr w:type="gramStart"/>
-      <w:r>
-        <w:rPr>
-          <w:color w:val="7030A0"/>
-          <w:sz w:val="32"/>
-          <w:szCs w:val="32"/>
-        </w:rPr>
-        <w:t>Datatype :</w:t>
-      </w:r>
-      <w:proofErr w:type="gramEnd"/>
-      <w:r>
-        <w:rPr>
-          <w:color w:val="7030A0"/>
-          <w:sz w:val="32"/>
-          <w:szCs w:val="32"/>
-        </w:rPr>
-        <w:t>= (</w:t>
-      </w:r>
-      <w:proofErr w:type="spellStart"/>
-      <w:r>
-        <w:rPr>
-          <w:color w:val="7030A0"/>
-          <w:sz w:val="32"/>
-          <w:szCs w:val="32"/>
-        </w:rPr>
-        <w:t>int|float|string</w:t>
-      </w:r>
-      <w:proofErr w:type="spellEnd"/>
-      <w:r>
-        <w:rPr>
-          <w:color w:val="7030A0"/>
-          <w:sz w:val="32"/>
-          <w:szCs w:val="32"/>
-        </w:rPr>
-        <w:t>)</w:t>
-      </w:r>
-    </w:p>
-    <w:p>
-      <w:pPr>
-        <w:rPr>
-          <w:color w:val="C45911" w:themeColor="accent2" w:themeShade="BF"/>
-          <w:sz w:val="32"/>
-          <w:szCs w:val="32"/>
-        </w:rPr>
-      </w:pPr>
-      <w:r>
-        <w:rPr>
-          <w:color w:val="C45911" w:themeColor="accent2" w:themeShade="BF"/>
-          <w:sz w:val="32"/>
-          <w:szCs w:val="32"/>
-        </w:rPr>
-        <w:t xml:space="preserve">Datatype -&gt; </w:t>
-      </w:r>
-      <w:proofErr w:type="spellStart"/>
-      <w:r>
-        <w:rPr>
-          <w:color w:val="C45911" w:themeColor="accent2" w:themeShade="BF"/>
-          <w:sz w:val="32"/>
-          <w:szCs w:val="32"/>
-        </w:rPr>
-        <w:t>int|float|string</w:t>
-      </w:r>
-      <w:proofErr w:type="spellEnd"/>
-    </w:p>
-    <w:p>
-      <w:pPr>
-        <w:rPr>
-          <w:sz w:val="32"/>
-          <w:szCs w:val="32"/>
-        </w:rPr>
-      </w:pPr>
-      <w:r>
-        <w:rPr>
-          <w:sz w:val="32"/>
-          <w:szCs w:val="32"/>
-        </w:rPr>
-        <w:t xml:space="preserve">13) </w:t>
-      </w:r>
-      <w:proofErr w:type="spellStart"/>
-      <w:r>
-        <w:rPr>
-          <w:sz w:val="32"/>
-          <w:szCs w:val="32"/>
-        </w:rPr>
-        <w:t>Declaration_</w:t>
-      </w:r>
-      <w:proofErr w:type="gramStart"/>
-      <w:r>
-        <w:rPr>
-          <w:sz w:val="32"/>
-          <w:szCs w:val="32"/>
-        </w:rPr>
-        <w:t>Statement</w:t>
-      </w:r>
-      <w:proofErr w:type="spellEnd"/>
-      <w:r>
-        <w:rPr>
-          <w:sz w:val="32"/>
-          <w:szCs w:val="32"/>
-        </w:rPr>
-        <w:t xml:space="preserve"> </w:t>
-      </w:r>
-      <w:r>
-        <w:rPr>
-          <w:sz w:val="32"/>
-          <w:szCs w:val="32"/>
-        </w:rPr>
-        <w:t>:</w:t>
-      </w:r>
-      <w:proofErr w:type="gramEnd"/>
-      <w:r>
-        <w:rPr>
-          <w:sz w:val="32"/>
-          <w:szCs w:val="32"/>
-        </w:rPr>
-        <w:t xml:space="preserve">= </w:t>
-      </w:r>
-    </w:p>
-    <w:p>
-      <w:pPr>
-        <w:rPr>
-          <w:sz w:val="32"/>
-          <w:szCs w:val="32"/>
-          <w:vertAlign w:val="superscript"/>
-        </w:rPr>
-      </w:pPr>
-      <w:r>
-        <w:rPr>
-          <w:sz w:val="32"/>
-          <w:szCs w:val="32"/>
-        </w:rPr>
-        <w:t xml:space="preserve"> ^</w:t>
-      </w:r>
-      <w:r>
-        <w:rPr>
-          <w:sz w:val="32"/>
-          <w:szCs w:val="32"/>
-        </w:rPr>
-        <w:t xml:space="preserve">Datatype </w:t>
-      </w:r>
-      <w:r>
-        <w:rPr>
-          <w:sz w:val="32"/>
-          <w:szCs w:val="32"/>
-        </w:rPr>
-        <w:t>(</w:t>
-      </w:r>
-      <w:r>
-        <w:rPr>
-          <w:sz w:val="32"/>
-          <w:szCs w:val="32"/>
-        </w:rPr>
-        <w:t>identifier</w:t>
-      </w:r>
-      <w:r>
-        <w:rPr>
-          <w:sz w:val="32"/>
-          <w:szCs w:val="32"/>
-        </w:rPr>
-        <w:t xml:space="preserve"> | </w:t>
-      </w:r>
-      <w:proofErr w:type="spellStart"/>
-      <w:r>
-        <w:rPr>
-          <w:sz w:val="32"/>
-          <w:szCs w:val="32"/>
-        </w:rPr>
-        <w:t>Assignment</w:t>
-      </w:r>
-      <w:r>
-        <w:rPr>
-          <w:sz w:val="32"/>
-          <w:szCs w:val="32"/>
-        </w:rPr>
-        <w:t>_</w:t>
-      </w:r>
-      <w:r>
-        <w:rPr>
-          <w:sz w:val="32"/>
-          <w:szCs w:val="32"/>
-        </w:rPr>
-        <w:t>Statement</w:t>
-      </w:r>
-      <w:proofErr w:type="spellEnd"/>
-      <w:r>
-        <w:rPr>
-          <w:sz w:val="32"/>
-          <w:szCs w:val="32"/>
-        </w:rPr>
-        <w:t>)</w:t>
-      </w:r>
-      <w:r>
-        <w:rPr>
-          <w:sz w:val="32"/>
-          <w:szCs w:val="32"/>
-          <w:vertAlign w:val="superscript"/>
-        </w:rPr>
-        <w:t xml:space="preserve"> </w:t>
-      </w:r>
-    </w:p>
-    <w:p>
-      <w:pPr>
-        <w:rPr>
-          <w:sz w:val="32"/>
-          <w:szCs w:val="32"/>
-        </w:rPr>
-      </w:pPr>
-      <w:r>
-        <w:rPr>
-          <w:sz w:val="32"/>
-          <w:szCs w:val="32"/>
-        </w:rPr>
-        <w:t>(, identifier</w:t>
-      </w:r>
-      <w:r>
-        <w:rPr>
-          <w:sz w:val="32"/>
-          <w:szCs w:val="32"/>
-        </w:rPr>
-        <w:t xml:space="preserve"> |</w:t>
-      </w:r>
-      <w:r>
-        <w:rPr>
-          <w:sz w:val="32"/>
-          <w:szCs w:val="32"/>
-        </w:rPr>
-        <w:t>,</w:t>
-      </w:r>
-      <w:r>
-        <w:rPr>
-          <w:sz w:val="32"/>
-          <w:szCs w:val="32"/>
-        </w:rPr>
-        <w:t xml:space="preserve"> Assignment </w:t>
-      </w:r>
-      <w:proofErr w:type="gramStart"/>
-      <w:r>
-        <w:rPr>
-          <w:sz w:val="32"/>
-          <w:szCs w:val="32"/>
-        </w:rPr>
-        <w:t>Statement)*</w:t>
-      </w:r>
-      <w:proofErr w:type="gramEnd"/>
-      <w:r>
-        <w:rPr>
-          <w:sz w:val="32"/>
-          <w:szCs w:val="32"/>
-        </w:rPr>
-        <w:t>;$</w:t>
-      </w:r>
-      <w:r>
-        <w:rPr>
-          <w:sz w:val="32"/>
-          <w:szCs w:val="32"/>
-        </w:rPr>
-        <w:t xml:space="preserve"> </w:t>
-      </w:r>
-    </w:p>
-    <w:p>
-      <w:pPr>
-        <w:rPr>
-          <w:sz w:val="32"/>
-          <w:szCs w:val="32"/>
-        </w:rPr>
-      </w:pPr>
-    </w:p>
-    <w:p>
-      <w:pPr>
-        <w:rPr>
-          <w:color w:val="C45911" w:themeColor="accent2" w:themeShade="BF"/>
-          <w:sz w:val="32"/>
-          <w:szCs w:val="32"/>
-        </w:rPr>
-      </w:pPr>
-      <w:proofErr w:type="spellStart"/>
-      <w:r>
-        <w:rPr>
-          <w:color w:val="C45911" w:themeColor="accent2" w:themeShade="BF"/>
-          <w:sz w:val="32"/>
-          <w:szCs w:val="32"/>
-        </w:rPr>
-        <w:t>Declaration_Statement</w:t>
-      </w:r>
-      <w:proofErr w:type="spellEnd"/>
-      <w:r>
-        <w:rPr>
-          <w:color w:val="C45911" w:themeColor="accent2" w:themeShade="BF"/>
-          <w:sz w:val="32"/>
-          <w:szCs w:val="32"/>
-        </w:rPr>
-        <w:t xml:space="preserve"> </w:t>
-      </w:r>
-      <w:r>
-        <w:rPr>
-          <w:color w:val="C45911" w:themeColor="accent2" w:themeShade="BF"/>
-          <w:sz w:val="32"/>
-          <w:szCs w:val="32"/>
-        </w:rPr>
-        <w:t xml:space="preserve">-&gt; </w:t>
-      </w:r>
-      <w:r>
-        <w:rPr>
-          <w:color w:val="C45911" w:themeColor="accent2" w:themeShade="BF"/>
-          <w:sz w:val="32"/>
-          <w:szCs w:val="32"/>
-        </w:rPr>
-        <w:t xml:space="preserve">Datatype </w:t>
-      </w:r>
-      <w:proofErr w:type="gramStart"/>
-      <w:r>
-        <w:rPr>
-          <w:color w:val="C45911" w:themeColor="accent2" w:themeShade="BF"/>
-          <w:sz w:val="32"/>
-          <w:szCs w:val="32"/>
-        </w:rPr>
-        <w:t>A ;</w:t>
-      </w:r>
-      <w:proofErr w:type="gramEnd"/>
-    </w:p>
-    <w:p>
-      <w:pPr>
-        <w:rPr>
-          <w:color w:val="C45911" w:themeColor="accent2" w:themeShade="BF"/>
-          <w:sz w:val="32"/>
-          <w:szCs w:val="32"/>
-        </w:rPr>
-      </w:pPr>
-      <w:r>
-        <w:rPr>
-          <w:color w:val="C45911" w:themeColor="accent2" w:themeShade="BF"/>
-          <w:sz w:val="32"/>
-          <w:szCs w:val="32"/>
-        </w:rPr>
-        <w:t xml:space="preserve">A -&gt; </w:t>
-      </w:r>
-      <w:r>
-        <w:rPr>
-          <w:color w:val="C45911" w:themeColor="accent2" w:themeShade="BF"/>
-          <w:sz w:val="32"/>
-          <w:szCs w:val="32"/>
-        </w:rPr>
-        <w:t>(</w:t>
-      </w:r>
-      <w:r>
-        <w:rPr>
-          <w:color w:val="C45911" w:themeColor="accent2" w:themeShade="BF"/>
-          <w:sz w:val="32"/>
-          <w:szCs w:val="32"/>
-        </w:rPr>
-        <w:t xml:space="preserve">identifier | </w:t>
-      </w:r>
-      <w:proofErr w:type="spellStart"/>
-      <w:r>
-        <w:rPr>
-          <w:color w:val="C45911" w:themeColor="accent2" w:themeShade="BF"/>
-          <w:sz w:val="32"/>
-          <w:szCs w:val="32"/>
-        </w:rPr>
-        <w:t>Assignment_Statement</w:t>
-      </w:r>
-      <w:proofErr w:type="spellEnd"/>
-      <w:r>
-        <w:rPr>
-          <w:color w:val="C45911" w:themeColor="accent2" w:themeShade="BF"/>
-          <w:sz w:val="32"/>
-          <w:szCs w:val="32"/>
-        </w:rPr>
-        <w:t>)</w:t>
-      </w:r>
-      <w:r>
-        <w:rPr>
-          <w:color w:val="C45911" w:themeColor="accent2" w:themeShade="BF"/>
-          <w:sz w:val="32"/>
-          <w:szCs w:val="32"/>
-        </w:rPr>
-        <w:t xml:space="preserve"> B</w:t>
-      </w:r>
-    </w:p>
-    <w:p>
-      <w:pPr>
-        <w:rPr>
-          <w:rFonts w:ascii="Arial" w:hAnsi="Arial" w:cs="Arial"/>
-          <w:color w:val="C45911" w:themeColor="accent2" w:themeShade="BF"/>
-          <w:sz w:val="32"/>
-          <w:szCs w:val="32"/>
-        </w:rPr>
-      </w:pPr>
-      <w:r>
-        <w:rPr>
-          <w:color w:val="C45911" w:themeColor="accent2" w:themeShade="BF"/>
-          <w:sz w:val="32"/>
-          <w:szCs w:val="32"/>
-        </w:rPr>
-        <w:t>B -</w:t>
-      </w:r>
-      <w:proofErr w:type="gramStart"/>
-      <w:r>
-        <w:rPr>
-          <w:color w:val="C45911" w:themeColor="accent2" w:themeShade="BF"/>
-          <w:sz w:val="32"/>
-          <w:szCs w:val="32"/>
-        </w:rPr>
-        <w:t>&gt;</w:t>
-      </w:r>
-      <w:r>
-        <w:rPr>
-          <w:color w:val="C45911" w:themeColor="accent2" w:themeShade="BF"/>
-          <w:sz w:val="32"/>
-          <w:szCs w:val="32"/>
-        </w:rPr>
-        <w:t xml:space="preserve"> </w:t>
-      </w:r>
-      <w:r>
-        <w:rPr>
-          <w:color w:val="C45911" w:themeColor="accent2" w:themeShade="BF"/>
-          <w:sz w:val="32"/>
-          <w:szCs w:val="32"/>
-        </w:rPr>
-        <w:t>,</w:t>
-      </w:r>
-      <w:proofErr w:type="gramEnd"/>
-      <w:r>
-        <w:rPr>
-          <w:color w:val="C45911" w:themeColor="accent2" w:themeShade="BF"/>
-          <w:sz w:val="32"/>
-          <w:szCs w:val="32"/>
-        </w:rPr>
-        <w:t xml:space="preserve"> A | </w:t>
-      </w:r>
-      <w:r>
-        <w:rPr>
-          <w:rFonts w:ascii="Arial" w:hAnsi="Arial" w:cs="Arial"/>
-          <w:color w:val="C45911" w:themeColor="accent2" w:themeShade="BF"/>
-          <w:sz w:val="32"/>
-          <w:szCs w:val="32"/>
-        </w:rPr>
-        <w:t>ԑ</w:t>
-      </w:r>
-    </w:p>
-    <w:p>
-      <w:pPr>
-        <w:rPr>
-          <w:color w:val="7030A0"/>
-          <w:sz w:val="32"/>
-          <w:szCs w:val="32"/>
-        </w:rPr>
-      </w:pPr>
-      <w:r>
-        <w:rPr>
-          <w:color w:val="7030A0"/>
-          <w:sz w:val="32"/>
-          <w:szCs w:val="32"/>
-        </w:rPr>
-        <w:t>14)</w:t>
-      </w:r>
-      <w:proofErr w:type="spellStart"/>
-      <w:r>
-        <w:rPr>
-          <w:color w:val="7030A0"/>
-          <w:sz w:val="32"/>
-          <w:szCs w:val="32"/>
-        </w:rPr>
-        <w:t>Write_</w:t>
-      </w:r>
-      <w:proofErr w:type="gramStart"/>
-      <w:r>
-        <w:rPr>
-          <w:color w:val="7030A0"/>
-          <w:sz w:val="32"/>
-          <w:szCs w:val="32"/>
-        </w:rPr>
-        <w:t>Statement</w:t>
-      </w:r>
-      <w:proofErr w:type="spellEnd"/>
-      <w:r>
-        <w:rPr>
-          <w:color w:val="7030A0"/>
-          <w:sz w:val="32"/>
-          <w:szCs w:val="32"/>
-        </w:rPr>
-        <w:t>:=</w:t>
-      </w:r>
-      <w:proofErr w:type="gramEnd"/>
-      <w:r>
-        <w:rPr>
-          <w:color w:val="7030A0"/>
-          <w:sz w:val="32"/>
-          <w:szCs w:val="32"/>
-        </w:rPr>
-        <w:t>^</w:t>
-      </w:r>
-      <w:r>
-        <w:rPr>
-          <w:color w:val="7030A0"/>
-          <w:sz w:val="32"/>
-          <w:szCs w:val="32"/>
-        </w:rPr>
-        <w:t>write</w:t>
-      </w:r>
-      <w:r>
-        <w:rPr>
-          <w:color w:val="7030A0"/>
-          <w:sz w:val="32"/>
-          <w:szCs w:val="32"/>
-        </w:rPr>
-        <w:t xml:space="preserve"> </w:t>
-      </w:r>
-      <w:r>
-        <w:rPr>
-          <w:color w:val="7030A0"/>
-          <w:sz w:val="32"/>
-          <w:szCs w:val="32"/>
-        </w:rPr>
-        <w:t>Expression</w:t>
-      </w:r>
-      <w:r>
-        <w:rPr>
-          <w:color w:val="7030A0"/>
-          <w:sz w:val="32"/>
-          <w:szCs w:val="32"/>
-        </w:rPr>
-        <w:t>(</w:t>
-      </w:r>
-      <w:proofErr w:type="spellStart"/>
-      <w:r>
-        <w:rPr>
-          <w:color w:val="7030A0"/>
-          <w:sz w:val="32"/>
-          <w:szCs w:val="32"/>
-        </w:rPr>
-        <w:t>endl</w:t>
-      </w:r>
-      <w:proofErr w:type="spellEnd"/>
-      <w:r>
-        <w:rPr>
-          <w:color w:val="7030A0"/>
-          <w:sz w:val="32"/>
-          <w:szCs w:val="32"/>
-        </w:rPr>
-        <w:t>)</w:t>
-      </w:r>
-      <w:r>
-        <w:rPr>
-          <w:color w:val="7030A0"/>
-          <w:sz w:val="32"/>
-          <w:szCs w:val="32"/>
-        </w:rPr>
-        <w:t>?</w:t>
-      </w:r>
-      <w:r>
-        <w:rPr>
-          <w:color w:val="7030A0"/>
-          <w:sz w:val="32"/>
-          <w:szCs w:val="32"/>
-        </w:rPr>
-        <w:t>;$</w:t>
-      </w:r>
-    </w:p>
-    <w:p>
-      <w:pPr>
-        <w:rPr>
-          <w:color w:val="C45911" w:themeColor="accent2" w:themeShade="BF"/>
-          <w:sz w:val="32"/>
-          <w:szCs w:val="32"/>
-        </w:rPr>
-      </w:pPr>
-      <w:proofErr w:type="spellStart"/>
-      <w:r>
-        <w:rPr>
-          <w:color w:val="C45911" w:themeColor="accent2" w:themeShade="BF"/>
-          <w:sz w:val="32"/>
-          <w:szCs w:val="32"/>
-        </w:rPr>
-        <w:t>Write_Statement</w:t>
-      </w:r>
-      <w:proofErr w:type="spellEnd"/>
-      <w:r>
-        <w:rPr>
-          <w:color w:val="C45911" w:themeColor="accent2" w:themeShade="BF"/>
-          <w:sz w:val="32"/>
-          <w:szCs w:val="32"/>
-        </w:rPr>
-        <w:t xml:space="preserve"> -&gt; write </w:t>
-      </w:r>
-      <w:r>
-        <w:rPr>
-          <w:color w:val="C45911" w:themeColor="accent2" w:themeShade="BF"/>
-          <w:sz w:val="32"/>
-          <w:szCs w:val="32"/>
-        </w:rPr>
-        <w:t xml:space="preserve">Expression </w:t>
-      </w:r>
-      <w:proofErr w:type="spellStart"/>
-      <w:proofErr w:type="gramStart"/>
-      <w:r>
-        <w:rPr>
-          <w:color w:val="C45911" w:themeColor="accent2" w:themeShade="BF"/>
-          <w:sz w:val="32"/>
-          <w:szCs w:val="32"/>
-        </w:rPr>
-        <w:t>Endline</w:t>
-      </w:r>
-      <w:proofErr w:type="spellEnd"/>
-      <w:r>
-        <w:rPr>
-          <w:color w:val="C45911" w:themeColor="accent2" w:themeShade="BF"/>
-          <w:sz w:val="32"/>
-          <w:szCs w:val="32"/>
-        </w:rPr>
-        <w:t>;</w:t>
-      </w:r>
-      <w:proofErr w:type="gramEnd"/>
-    </w:p>
-    <w:p>
-      <w:pPr>
-        <w:rPr>
-          <w:color w:val="C45911" w:themeColor="accent2" w:themeShade="BF"/>
-          <w:sz w:val="32"/>
-          <w:szCs w:val="32"/>
-        </w:rPr>
-      </w:pPr>
-      <w:proofErr w:type="spellStart"/>
-      <w:r>
-        <w:rPr>
-          <w:color w:val="C45911" w:themeColor="accent2" w:themeShade="BF"/>
-          <w:sz w:val="32"/>
-          <w:szCs w:val="32"/>
-        </w:rPr>
-        <w:t>Endline</w:t>
-      </w:r>
-      <w:proofErr w:type="spellEnd"/>
-      <w:r>
-        <w:rPr>
-          <w:color w:val="C45911" w:themeColor="accent2" w:themeShade="BF"/>
-          <w:sz w:val="32"/>
-          <w:szCs w:val="32"/>
-        </w:rPr>
-        <w:t xml:space="preserve"> -&gt; </w:t>
-      </w:r>
-      <w:proofErr w:type="spellStart"/>
-      <w:r>
-        <w:rPr>
-          <w:color w:val="C45911" w:themeColor="accent2" w:themeShade="BF"/>
-          <w:sz w:val="32"/>
-          <w:szCs w:val="32"/>
-        </w:rPr>
-        <w:t>endl</w:t>
-      </w:r>
-      <w:proofErr w:type="spellEnd"/>
-      <w:r>
-        <w:rPr>
-          <w:color w:val="C45911" w:themeColor="accent2" w:themeShade="BF"/>
-          <w:sz w:val="32"/>
-          <w:szCs w:val="32"/>
-        </w:rPr>
-        <w:t xml:space="preserve"> | </w:t>
-      </w:r>
-      <w:r>
-        <w:rPr>
-          <w:rFonts w:ascii="Arial" w:hAnsi="Arial" w:cs="Arial"/>
-          <w:color w:val="C45911" w:themeColor="accent2" w:themeShade="BF"/>
-          <w:sz w:val="32"/>
-          <w:szCs w:val="32"/>
-        </w:rPr>
-        <w:t>ԑ</w:t>
-      </w:r>
-    </w:p>
-    <w:p>
-      <w:pPr>
-        <w:rPr>
-          <w:color w:val="7030A0"/>
-          <w:sz w:val="32"/>
-          <w:szCs w:val="32"/>
-        </w:rPr>
-      </w:pPr>
-      <w:r>
-        <w:rPr>
-          <w:color w:val="7030A0"/>
-          <w:sz w:val="32"/>
-          <w:szCs w:val="32"/>
-        </w:rPr>
-        <w:t>15)</w:t>
-      </w:r>
-      <w:proofErr w:type="spellStart"/>
-      <w:r>
-        <w:rPr>
-          <w:color w:val="7030A0"/>
-          <w:sz w:val="32"/>
-          <w:szCs w:val="32"/>
-        </w:rPr>
-        <w:t>Read_</w:t>
-      </w:r>
-      <w:proofErr w:type="gramStart"/>
-      <w:r>
-        <w:rPr>
-          <w:color w:val="7030A0"/>
-          <w:sz w:val="32"/>
-          <w:szCs w:val="32"/>
-        </w:rPr>
-        <w:t>Statement</w:t>
-      </w:r>
-      <w:proofErr w:type="spellEnd"/>
-      <w:r>
-        <w:rPr>
-          <w:color w:val="7030A0"/>
-          <w:sz w:val="32"/>
-          <w:szCs w:val="32"/>
-        </w:rPr>
-        <w:t>:=</w:t>
-      </w:r>
-      <w:proofErr w:type="gramEnd"/>
-      <w:r>
-        <w:rPr>
-          <w:color w:val="7030A0"/>
-          <w:sz w:val="32"/>
-          <w:szCs w:val="32"/>
-        </w:rPr>
-        <w:t>^read</w:t>
-      </w:r>
-      <w:r>
-        <w:rPr>
-          <w:color w:val="7030A0"/>
-          <w:sz w:val="32"/>
-          <w:szCs w:val="32"/>
-        </w:rPr>
-        <w:t xml:space="preserve"> </w:t>
-      </w:r>
-      <w:r>
-        <w:rPr>
-          <w:color w:val="7030A0"/>
-          <w:sz w:val="32"/>
-          <w:szCs w:val="32"/>
-        </w:rPr>
-        <w:t>(</w:t>
-      </w:r>
-      <w:r>
-        <w:rPr>
-          <w:color w:val="7030A0"/>
-          <w:sz w:val="32"/>
-          <w:szCs w:val="32"/>
-        </w:rPr>
-        <w:t>Identifier</w:t>
-      </w:r>
-      <w:r>
-        <w:rPr>
-          <w:color w:val="7030A0"/>
-          <w:sz w:val="32"/>
-          <w:szCs w:val="32"/>
-        </w:rPr>
-        <w:t>) ;</w:t>
-      </w:r>
-      <w:r>
-        <w:rPr>
-          <w:color w:val="7030A0"/>
-          <w:sz w:val="32"/>
-          <w:szCs w:val="32"/>
-        </w:rPr>
-        <w:t>$</w:t>
-      </w:r>
-    </w:p>
-    <w:p>
-      <w:pPr>
-        <w:rPr>
-          <w:color w:val="C45911" w:themeColor="accent2" w:themeShade="BF"/>
-          <w:sz w:val="32"/>
-          <w:szCs w:val="32"/>
-        </w:rPr>
-      </w:pPr>
-      <w:proofErr w:type="spellStart"/>
-      <w:r>
-        <w:rPr>
-          <w:color w:val="C45911" w:themeColor="accent2" w:themeShade="BF"/>
-          <w:sz w:val="32"/>
-          <w:szCs w:val="32"/>
-        </w:rPr>
-        <w:t>Read_Statement</w:t>
-      </w:r>
-      <w:proofErr w:type="spellEnd"/>
-      <w:r>
-        <w:rPr>
-          <w:color w:val="C45911" w:themeColor="accent2" w:themeShade="BF"/>
-          <w:sz w:val="32"/>
-          <w:szCs w:val="32"/>
-        </w:rPr>
-        <w:t xml:space="preserve"> -&gt; </w:t>
-      </w:r>
-      <w:r>
-        <w:rPr>
-          <w:color w:val="C45911" w:themeColor="accent2" w:themeShade="BF"/>
-          <w:sz w:val="32"/>
-          <w:szCs w:val="32"/>
-        </w:rPr>
-        <w:t xml:space="preserve">read </w:t>
-      </w:r>
-      <w:proofErr w:type="gramStart"/>
-      <w:r>
-        <w:rPr>
-          <w:color w:val="C45911" w:themeColor="accent2" w:themeShade="BF"/>
-          <w:sz w:val="32"/>
-          <w:szCs w:val="32"/>
-        </w:rPr>
-        <w:t>Identifier ;</w:t>
-      </w:r>
-      <w:proofErr w:type="gramEnd"/>
-    </w:p>
-    <w:p>
-      <w:pPr>
-        <w:rPr>
-          <w:color w:val="7030A0"/>
-          <w:sz w:val="32"/>
-          <w:szCs w:val="32"/>
-        </w:rPr>
-      </w:pPr>
-      <w:r>
-        <w:rPr>
-          <w:color w:val="7030A0"/>
-          <w:sz w:val="32"/>
-          <w:szCs w:val="32"/>
-        </w:rPr>
-        <w:t>16)</w:t>
-      </w:r>
-      <w:proofErr w:type="spellStart"/>
-      <w:r>
-        <w:rPr>
-          <w:color w:val="7030A0"/>
-          <w:sz w:val="32"/>
-          <w:szCs w:val="32"/>
-        </w:rPr>
-        <w:t>Return_</w:t>
-      </w:r>
-      <w:proofErr w:type="gramStart"/>
-      <w:r>
-        <w:rPr>
-          <w:color w:val="7030A0"/>
-          <w:sz w:val="32"/>
-          <w:szCs w:val="32"/>
-        </w:rPr>
-        <w:t>Statement</w:t>
-      </w:r>
-      <w:proofErr w:type="spellEnd"/>
-      <w:r>
-        <w:rPr>
-          <w:color w:val="7030A0"/>
-          <w:sz w:val="32"/>
-          <w:szCs w:val="32"/>
-        </w:rPr>
-        <w:t xml:space="preserve"> :</w:t>
-      </w:r>
-      <w:proofErr w:type="gramEnd"/>
-      <w:r>
-        <w:rPr>
-          <w:color w:val="7030A0"/>
-          <w:sz w:val="32"/>
-          <w:szCs w:val="32"/>
-        </w:rPr>
-        <w:t>= ^return</w:t>
-      </w:r>
-      <w:r>
-        <w:rPr>
-          <w:color w:val="7030A0"/>
-          <w:sz w:val="32"/>
-          <w:szCs w:val="32"/>
-        </w:rPr>
-        <w:t xml:space="preserve"> </w:t>
-      </w:r>
-      <w:r>
-        <w:rPr>
-          <w:color w:val="7030A0"/>
-          <w:sz w:val="32"/>
-          <w:szCs w:val="32"/>
-        </w:rPr>
-        <w:t>(Expression);$</w:t>
-      </w:r>
-    </w:p>
-    <w:p>
-      <w:pPr>
-        <w:rPr>
-          <w:color w:val="C45911" w:themeColor="accent2" w:themeShade="BF"/>
-          <w:sz w:val="32"/>
-          <w:szCs w:val="32"/>
-        </w:rPr>
-      </w:pPr>
-      <w:proofErr w:type="spellStart"/>
-      <w:r>
-        <w:rPr>
-          <w:color w:val="C45911" w:themeColor="accent2" w:themeShade="BF"/>
-          <w:sz w:val="32"/>
-          <w:szCs w:val="32"/>
-        </w:rPr>
-        <w:t>Return_Statement</w:t>
-      </w:r>
-      <w:proofErr w:type="spellEnd"/>
-      <w:r>
-        <w:rPr>
-          <w:color w:val="C45911" w:themeColor="accent2" w:themeShade="BF"/>
-          <w:sz w:val="32"/>
-          <w:szCs w:val="32"/>
-        </w:rPr>
-        <w:t xml:space="preserve"> -&gt; return </w:t>
-      </w:r>
-      <w:proofErr w:type="gramStart"/>
-      <w:r>
-        <w:rPr>
-          <w:color w:val="C45911" w:themeColor="accent2" w:themeShade="BF"/>
-          <w:sz w:val="32"/>
-          <w:szCs w:val="32"/>
-        </w:rPr>
-        <w:t>Expression;</w:t>
-      </w:r>
-      <w:proofErr w:type="gramEnd"/>
-    </w:p>
-    <w:p>
-      <w:pPr>
-        <w:rPr>
-          <w:color w:val="5B9BD5" w:themeColor="accent5"/>
-          <w:sz w:val="32"/>
-          <w:szCs w:val="32"/>
-        </w:rPr>
-      </w:pPr>
-      <w:r>
-        <w:rPr>
-          <w:color w:val="5B9BD5" w:themeColor="accent5"/>
-          <w:sz w:val="32"/>
-          <w:szCs w:val="32"/>
-        </w:rPr>
-        <w:t>17)</w:t>
-      </w:r>
-      <w:proofErr w:type="spellStart"/>
-      <w:r>
-        <w:rPr>
-          <w:color w:val="5B9BD5" w:themeColor="accent5"/>
-          <w:sz w:val="32"/>
-          <w:szCs w:val="32"/>
-        </w:rPr>
-        <w:t>Condition_</w:t>
-      </w:r>
-      <w:proofErr w:type="gramStart"/>
-      <w:r>
-        <w:rPr>
-          <w:color w:val="5B9BD5" w:themeColor="accent5"/>
-          <w:sz w:val="32"/>
-          <w:szCs w:val="32"/>
-        </w:rPr>
-        <w:t>Operator</w:t>
-      </w:r>
-      <w:proofErr w:type="spellEnd"/>
-      <w:r>
-        <w:rPr>
-          <w:color w:val="5B9BD5" w:themeColor="accent5"/>
-          <w:sz w:val="32"/>
-          <w:szCs w:val="32"/>
-        </w:rPr>
-        <w:t xml:space="preserve"> :</w:t>
-      </w:r>
-      <w:proofErr w:type="gramEnd"/>
-      <w:r>
-        <w:rPr>
           <w:color w:val="5B9BD5" w:themeColor="accent5"/>
           <w:sz w:val="32"/>
           <w:szCs w:val="32"/>
@@ -3265,6 +3262,15 @@
         </w:rPr>
         <w:t xml:space="preserve"> | &gt; | = | &lt;&gt;)</w:t>
       </w:r>
+    </w:p>
+    <w:p>
+      <w:pPr>
+        <w:rPr>
+          <w:color w:val="5B9BD5" w:themeColor="accent5"/>
+          <w:sz w:val="32"/>
+          <w:szCs w:val="32"/>
+        </w:rPr>
+      </w:pPr>
     </w:p>
     <w:p>
       <w:pPr>
@@ -3380,6 +3386,15 @@
     <w:p>
       <w:pPr>
         <w:rPr>
+          <w:color w:val="C45911" w:themeColor="accent2" w:themeShade="BF"/>
+          <w:sz w:val="32"/>
+          <w:szCs w:val="32"/>
+        </w:rPr>
+      </w:pPr>
+    </w:p>
+    <w:p>
+      <w:pPr>
+        <w:rPr>
           <w:color w:val="5B9BD5" w:themeColor="accent5"/>
           <w:sz w:val="32"/>
           <w:szCs w:val="32"/>
@@ -3449,6 +3464,15 @@
     <w:p>
       <w:pPr>
         <w:rPr>
+          <w:color w:val="5B9BD5" w:themeColor="accent5"/>
+          <w:sz w:val="32"/>
+          <w:szCs w:val="32"/>
+        </w:rPr>
+      </w:pPr>
+    </w:p>
+    <w:p>
+      <w:pPr>
+        <w:rPr>
           <w:sz w:val="32"/>
           <w:szCs w:val="32"/>
         </w:rPr>
@@ -3648,12 +3672,14 @@
     <w:p>
       <w:pPr>
         <w:rPr>
-          <w:sz w:val="32"/>
-          <w:szCs w:val="32"/>
-        </w:rPr>
-      </w:pPr>
-      <w:r>
-        <w:rPr>
+          <w:color w:val="7030A0"/>
+          <w:sz w:val="32"/>
+          <w:szCs w:val="32"/>
+        </w:rPr>
+      </w:pPr>
+      <w:r>
+        <w:rPr>
+          <w:color w:val="7030A0"/>
           <w:sz w:val="32"/>
           <w:szCs w:val="32"/>
         </w:rPr>
@@ -3662,6 +3688,7 @@
       <w:proofErr w:type="spellStart"/>
       <w:r>
         <w:rPr>
+          <w:color w:val="7030A0"/>
           <w:sz w:val="32"/>
           <w:szCs w:val="32"/>
         </w:rPr>
@@ -3670,6 +3697,7 @@
       <w:proofErr w:type="gramStart"/>
       <w:r>
         <w:rPr>
+          <w:color w:val="7030A0"/>
           <w:sz w:val="32"/>
           <w:szCs w:val="32"/>
         </w:rPr>
@@ -3678,6 +3706,7 @@
       <w:proofErr w:type="spellEnd"/>
       <w:r>
         <w:rPr>
+          <w:color w:val="7030A0"/>
           <w:sz w:val="32"/>
           <w:szCs w:val="32"/>
         </w:rPr>
@@ -3686,6 +3715,7 @@
       <w:proofErr w:type="gramEnd"/>
       <w:r>
         <w:rPr>
+          <w:color w:val="7030A0"/>
           <w:sz w:val="32"/>
           <w:szCs w:val="32"/>
         </w:rPr>
@@ -3694,6 +3724,7 @@
       <w:bookmarkStart w:id="3" w:name="_Hlk86838302"/>
       <w:r>
         <w:rPr>
+          <w:color w:val="7030A0"/>
           <w:sz w:val="32"/>
           <w:szCs w:val="32"/>
         </w:rPr>
@@ -3701,6 +3732,7 @@
       </w:r>
       <w:r>
         <w:rPr>
+          <w:color w:val="7030A0"/>
           <w:sz w:val="32"/>
           <w:szCs w:val="32"/>
         </w:rPr>
@@ -3709,6 +3741,7 @@
       <w:proofErr w:type="spellStart"/>
       <w:r>
         <w:rPr>
+          <w:color w:val="7030A0"/>
           <w:sz w:val="32"/>
           <w:szCs w:val="32"/>
         </w:rPr>
@@ -3717,6 +3750,7 @@
       <w:proofErr w:type="spellEnd"/>
       <w:r>
         <w:rPr>
+          <w:color w:val="7030A0"/>
           <w:sz w:val="32"/>
           <w:szCs w:val="32"/>
         </w:rPr>
@@ -3724,6 +3758,7 @@
       </w:r>
       <w:r>
         <w:rPr>
+          <w:color w:val="7030A0"/>
           <w:sz w:val="32"/>
           <w:szCs w:val="32"/>
         </w:rPr>
@@ -3731,6 +3766,7 @@
       </w:r>
       <w:r>
         <w:rPr>
+          <w:color w:val="7030A0"/>
           <w:sz w:val="32"/>
           <w:szCs w:val="32"/>
         </w:rPr>
@@ -3738,6 +3774,7 @@
       </w:r>
       <w:r>
         <w:rPr>
+          <w:color w:val="7030A0"/>
           <w:sz w:val="32"/>
           <w:szCs w:val="32"/>
         </w:rPr>
@@ -3745,6 +3782,7 @@
       </w:r>
       <w:r>
         <w:rPr>
+          <w:color w:val="7030A0"/>
           <w:sz w:val="32"/>
           <w:szCs w:val="32"/>
         </w:rPr>
@@ -3752,6 +3790,7 @@
       </w:r>
       <w:r>
         <w:rPr>
+          <w:color w:val="7030A0"/>
           <w:sz w:val="32"/>
           <w:szCs w:val="32"/>
         </w:rPr>
@@ -3759,6 +3798,7 @@
       </w:r>
       <w:r>
         <w:rPr>
+          <w:color w:val="7030A0"/>
           <w:sz w:val="32"/>
           <w:szCs w:val="32"/>
         </w:rPr>
@@ -3767,6 +3807,7 @@
       <w:proofErr w:type="spellStart"/>
       <w:r>
         <w:rPr>
+          <w:color w:val="7030A0"/>
           <w:sz w:val="32"/>
           <w:szCs w:val="32"/>
         </w:rPr>
@@ -3775,6 +3816,7 @@
       <w:proofErr w:type="spellEnd"/>
       <w:r>
         <w:rPr>
+          <w:color w:val="7030A0"/>
           <w:sz w:val="32"/>
           <w:szCs w:val="32"/>
         </w:rPr>
@@ -3782,6 +3824,7 @@
       </w:r>
       <w:r>
         <w:rPr>
+          <w:color w:val="7030A0"/>
           <w:sz w:val="32"/>
           <w:szCs w:val="32"/>
         </w:rPr>
@@ -3790,6 +3833,7 @@
       <w:proofErr w:type="spellStart"/>
       <w:r>
         <w:rPr>
+          <w:color w:val="7030A0"/>
           <w:sz w:val="32"/>
           <w:szCs w:val="32"/>
         </w:rPr>
@@ -3798,6 +3842,7 @@
       <w:proofErr w:type="spellEnd"/>
       <w:r>
         <w:rPr>
+          <w:color w:val="7030A0"/>
           <w:sz w:val="32"/>
           <w:szCs w:val="32"/>
         </w:rPr>
@@ -3805,6 +3850,7 @@
       </w:r>
       <w:r>
         <w:rPr>
+          <w:color w:val="7030A0"/>
           <w:sz w:val="32"/>
           <w:szCs w:val="32"/>
         </w:rPr>
@@ -3813,6 +3859,7 @@
       <w:bookmarkEnd w:id="3"/>
       <w:r>
         <w:rPr>
+          <w:color w:val="7030A0"/>
           <w:sz w:val="32"/>
           <w:szCs w:val="32"/>
         </w:rPr>
@@ -3963,6 +4010,7 @@
     <w:p>
       <w:pPr>
         <w:rPr>
+          <w:rFonts w:ascii="Arial" w:hAnsi="Arial" w:cs="Arial"/>
           <w:color w:val="C45911" w:themeColor="accent2" w:themeShade="BF"/>
           <w:sz w:val="32"/>
           <w:szCs w:val="32"/>
@@ -4007,12 +4055,23 @@
     <w:p>
       <w:pPr>
         <w:rPr>
-          <w:sz w:val="32"/>
-          <w:szCs w:val="32"/>
-        </w:rPr>
-      </w:pPr>
-      <w:r>
-        <w:rPr>
+          <w:color w:val="C45911" w:themeColor="accent2" w:themeShade="BF"/>
+          <w:sz w:val="32"/>
+          <w:szCs w:val="32"/>
+        </w:rPr>
+      </w:pPr>
+    </w:p>
+    <w:p>
+      <w:pPr>
+        <w:rPr>
+          <w:color w:val="7030A0"/>
+          <w:sz w:val="32"/>
+          <w:szCs w:val="32"/>
+        </w:rPr>
+      </w:pPr>
+      <w:r>
+        <w:rPr>
+          <w:color w:val="7030A0"/>
           <w:sz w:val="32"/>
           <w:szCs w:val="32"/>
         </w:rPr>
@@ -4021,6 +4080,7 @@
       <w:proofErr w:type="spellStart"/>
       <w:r>
         <w:rPr>
+          <w:color w:val="7030A0"/>
           <w:sz w:val="32"/>
           <w:szCs w:val="32"/>
         </w:rPr>
@@ -4029,6 +4089,7 @@
       <w:proofErr w:type="gramStart"/>
       <w:r>
         <w:rPr>
+          <w:color w:val="7030A0"/>
           <w:sz w:val="32"/>
           <w:szCs w:val="32"/>
         </w:rPr>
@@ -4037,6 +4098,7 @@
       <w:proofErr w:type="spellEnd"/>
       <w:r>
         <w:rPr>
+          <w:color w:val="7030A0"/>
           <w:sz w:val="32"/>
           <w:szCs w:val="32"/>
         </w:rPr>
@@ -4045,6 +4107,7 @@
       <w:proofErr w:type="gramEnd"/>
       <w:r>
         <w:rPr>
+          <w:color w:val="7030A0"/>
           <w:sz w:val="32"/>
           <w:szCs w:val="32"/>
         </w:rPr>
@@ -4053,6 +4116,7 @@
       <w:proofErr w:type="spellStart"/>
       <w:r>
         <w:rPr>
+          <w:color w:val="7030A0"/>
           <w:sz w:val="32"/>
           <w:szCs w:val="32"/>
         </w:rPr>
@@ -4061,6 +4125,7 @@
       <w:proofErr w:type="spellEnd"/>
       <w:r>
         <w:rPr>
+          <w:color w:val="7030A0"/>
           <w:sz w:val="32"/>
           <w:szCs w:val="32"/>
         </w:rPr>
@@ -4069,6 +4134,7 @@
       <w:proofErr w:type="spellStart"/>
       <w:r>
         <w:rPr>
+          <w:color w:val="7030A0"/>
           <w:sz w:val="32"/>
           <w:szCs w:val="32"/>
         </w:rPr>
@@ -4077,6 +4143,7 @@
       <w:proofErr w:type="spellEnd"/>
       <w:r>
         <w:rPr>
+          <w:color w:val="7030A0"/>
           <w:sz w:val="32"/>
           <w:szCs w:val="32"/>
         </w:rPr>
@@ -4085,6 +4152,7 @@
       <w:proofErr w:type="spellStart"/>
       <w:r>
         <w:rPr>
+          <w:color w:val="7030A0"/>
           <w:sz w:val="32"/>
           <w:szCs w:val="32"/>
         </w:rPr>
@@ -4093,6 +4161,7 @@
       <w:proofErr w:type="spellEnd"/>
       <w:r>
         <w:rPr>
+          <w:color w:val="7030A0"/>
           <w:sz w:val="32"/>
           <w:szCs w:val="32"/>
         </w:rPr>
@@ -4227,6 +4296,7 @@
     <w:p>
       <w:pPr>
         <w:rPr>
+          <w:rFonts w:ascii="Arial" w:hAnsi="Arial" w:cs="Arial"/>
           <w:color w:val="C45911" w:themeColor="accent2" w:themeShade="BF"/>
           <w:sz w:val="32"/>
           <w:szCs w:val="32"/>
@@ -4271,43 +4341,7 @@
     <w:p>
       <w:pPr>
         <w:rPr>
-          <w:color w:val="7030A0"/>
-          <w:sz w:val="32"/>
-          <w:szCs w:val="32"/>
-        </w:rPr>
-      </w:pPr>
-    </w:p>
-    <w:p>
-      <w:pPr>
-        <w:rPr>
-          <w:color w:val="7030A0"/>
-          <w:sz w:val="32"/>
-          <w:szCs w:val="32"/>
-        </w:rPr>
-      </w:pPr>
-    </w:p>
-    <w:p>
-      <w:pPr>
-        <w:rPr>
-          <w:color w:val="7030A0"/>
-          <w:sz w:val="32"/>
-          <w:szCs w:val="32"/>
-        </w:rPr>
-      </w:pPr>
-    </w:p>
-    <w:p>
-      <w:pPr>
-        <w:rPr>
-          <w:color w:val="7030A0"/>
-          <w:sz w:val="32"/>
-          <w:szCs w:val="32"/>
-        </w:rPr>
-      </w:pPr>
-    </w:p>
-    <w:p>
-      <w:pPr>
-        <w:rPr>
-          <w:color w:val="7030A0"/>
+          <w:color w:val="C45911" w:themeColor="accent2" w:themeShade="BF"/>
           <w:sz w:val="32"/>
           <w:szCs w:val="32"/>
         </w:rPr>
@@ -5115,7 +5149,6 @@
           <w:sz w:val="32"/>
           <w:szCs w:val="32"/>
         </w:rPr>
-        <w:lastRenderedPageBreak/>
         <w:t>Function_Declaration</w:t>
       </w:r>
       <w:r>
@@ -5645,14 +5678,6 @@
         <w:t>Function_Body</w:t>
       </w:r>
       <w:proofErr w:type="spellEnd"/>
-    </w:p>
-    <w:p>
-      <w:pPr>
-        <w:rPr>
-          <w:sz w:val="32"/>
-          <w:szCs w:val="32"/>
-        </w:rPr>
-      </w:pPr>
     </w:p>
     <w:p>
       <w:pPr>

</xml_diff>